<commit_message>
Updated Outline and UseCase files
</commit_message>
<xml_diff>
--- a/Projektoutline_ShareShop.docx
+++ b/Projektoutline_ShareShop.docx
@@ -1,6 +1,6 @@
 
 <file path=word/document.xml><?xml version="1.0" encoding="utf-8"?>
-<w:document xmlns:wpc="http://schemas.microsoft.com/office/word/2010/wordprocessingCanvas" xmlns:mc="http://schemas.openxmlformats.org/markup-compatibility/2006" xmlns:o="urn:schemas-microsoft-com:office:office" xmlns:r="http://schemas.openxmlformats.org/officeDocument/2006/relationships" xmlns:m="http://schemas.openxmlformats.org/officeDocument/2006/math" xmlns:v="urn:schemas-microsoft-com:vml" xmlns:wp14="http://schemas.microsoft.com/office/word/2010/wordprocessingDrawing" xmlns:wp="http://schemas.openxmlformats.org/drawingml/2006/wordprocessingDrawing" xmlns:w10="urn:schemas-microsoft-com:office:word" xmlns:w="http://schemas.openxmlformats.org/wordprocessingml/2006/main" xmlns:w14="http://schemas.microsoft.com/office/word/2010/wordml" xmlns:wpg="http://schemas.microsoft.com/office/word/2010/wordprocessingGroup" xmlns:wpi="http://schemas.microsoft.com/office/word/2010/wordprocessingInk" xmlns:wne="http://schemas.microsoft.com/office/word/2006/wordml" xmlns:wps="http://schemas.microsoft.com/office/word/2010/wordprocessingShape" mc:Ignorable="w14 wp14">
+<w:document xmlns:wpc="http://schemas.microsoft.com/office/word/2010/wordprocessingCanvas" xmlns:mc="http://schemas.openxmlformats.org/markup-compatibility/2006" xmlns:o="urn:schemas-microsoft-com:office:office" xmlns:r="http://schemas.openxmlformats.org/officeDocument/2006/relationships" xmlns:m="http://schemas.openxmlformats.org/officeDocument/2006/math" xmlns:v="urn:schemas-microsoft-com:vml" xmlns:wp14="http://schemas.microsoft.com/office/word/2010/wordprocessingDrawing" xmlns:wp="http://schemas.openxmlformats.org/drawingml/2006/wordprocessingDrawing" xmlns:w10="urn:schemas-microsoft-com:office:word" xmlns:w="http://schemas.openxmlformats.org/wordprocessingml/2006/main" xmlns:w14="http://schemas.microsoft.com/office/word/2010/wordml" xmlns:w15="http://schemas.microsoft.com/office/word/2012/wordml" xmlns:wpg="http://schemas.microsoft.com/office/word/2010/wordprocessingGroup" xmlns:wpi="http://schemas.microsoft.com/office/word/2010/wordprocessingInk" xmlns:wne="http://schemas.microsoft.com/office/word/2006/wordml" xmlns:wps="http://schemas.microsoft.com/office/word/2010/wordprocessingShape" mc:Ignorable="w14 w15 wp14">
   <w:body>
     <w:p>
       <w:pPr>
@@ -45,7 +45,7 @@
     <w:p/>
     <w:p>
       <w:pPr>
-        <w:pStyle w:val="Titel"/>
+        <w:pStyle w:val="berschrift1"/>
       </w:pPr>
       <w:r>
         <w:t>Outline</w:t>
@@ -53,9 +53,6 @@
     </w:p>
     <w:p/>
     <w:p>
-      <w:pPr>
-        <w:pStyle w:val="berschrift1"/>
-      </w:pPr>
       <w:r>
         <w:t>Grundfunktionalität (aus Standardprojekt)</w:t>
       </w:r>
@@ -131,9 +128,6 @@
     </w:p>
     <w:p/>
     <w:p>
-      <w:pPr>
-        <w:pStyle w:val="berschrift1"/>
-      </w:pPr>
       <w:r>
         <w:t>Zusatzfunktionalität</w:t>
       </w:r>
@@ -180,31 +174,31 @@
     <w:p/>
     <w:p>
       <w:pPr>
-        <w:pStyle w:val="Titel"/>
-      </w:pPr>
-      <w:r>
-        <w:t>Basis Konzept</w:t>
+        <w:pStyle w:val="berschrift1"/>
+      </w:pPr>
+      <w:r>
+        <w:t>Basiskonzept</w:t>
+      </w:r>
+    </w:p>
+    <w:p>
+      <w:pPr>
+        <w:pStyle w:val="berschrift1"/>
+      </w:pPr>
+    </w:p>
+    <w:p>
+      <w:r>
+        <w:t xml:space="preserve">Ziel des Projektes ist es, eine Online-Tausch- und Ausleihbörse für physische Objekte in der näheren Umgebung zu erstellen. Dazu sollen Nutzer die Möglichkeit erhalten, Objekte auf der Plattform zu erfassen und diesen zum Tausch- und/oder zur Ausleihe freizugeben. Begleitend dazu soll ein Reputationssystem geführt werden, das die einzelnen Aktionen bewertet. Ein Tausch sowie eine Ausleihe erhöht die Reputation des Anbieters basierend auf der Bewertung des Empfängers und dem Umfang der erbrachten Dienstleistung. Bei einer Tauschaktion werden Produkte beider am Tausch beteiligter User gegeneinander aufgelistet, um dem Initiator die Auswahl des gewünschten Gegenwerts zu ermöglichen. Ausserdem sollte die Nähe des Wohnorts der beteiligten Personen angezeigt, damit ein physischer Tausch als Alternative zum Postversand in Betracht gezogen werden kann. </w:t>
       </w:r>
     </w:p>
     <w:p/>
     <w:p>
-      <w:r>
-        <w:t xml:space="preserve">Ziel ist eine Online Tausch- und Ausleihbörse für physische Objekte in der näheren Umgebung. Begleitend dazu soll ein Reputationssystem geführt werden, das die einzelnen Aktionen bewertet. Ein Tausch sowie eine Ausleihe erhöht die Reputation des Anbieters basierend auf der Bewertung des Empfängers und dem Umfang der erbrachten Dienstleistung. Bei einer Tauschaktion werden Produkte beider am Tausch beteiligter User gegeneinander aufgelistet und der Initiator sagt was er im Gegenzug erhalten möchte. </w:t>
-      </w:r>
-      <w:r>
-        <w:t xml:space="preserve">Ausserdem sollte die Nähe des Wohnorts der beteiligten Personen angezeigt, damit ein physischer Tausch als alternative zum Postversand in Betracht gezogen werden kann. </w:t>
-      </w:r>
-    </w:p>
-    <w:p/>
-    <w:p>
-      <w:pPr>
-        <w:pStyle w:val="Titel"/>
-      </w:pPr>
-      <w:r>
-        <w:t>Zielpublikum und Anforderungen</w:t>
-      </w:r>
-    </w:p>
-    <w:p/>
+      <w:pPr>
+        <w:pStyle w:val="berschrift1"/>
+      </w:pPr>
+      <w:r>
+        <w:t>Zielgruppen</w:t>
+      </w:r>
+    </w:p>
     <w:p>
       <w:pPr>
         <w:pStyle w:val="Listenabsatz"/>
@@ -226,7 +220,7 @@
         </w:numPr>
       </w:pPr>
       <w:r>
-        <w:t>Wohnt in dicht besiedeltem Gebiet</w:t>
+        <w:t>Zwischen 20 und 35 Jahren.</w:t>
       </w:r>
     </w:p>
     <w:p>
@@ -238,7 +232,7 @@
         </w:numPr>
       </w:pPr>
       <w:r>
-        <w:t>Ökologisch bewusst</w:t>
+        <w:t>Männer und Frauen.</w:t>
       </w:r>
     </w:p>
     <w:p>
@@ -250,7 +244,7 @@
         </w:numPr>
       </w:pPr>
       <w:r>
-        <w:t>Bis 20-35</w:t>
+        <w:t>Niedriges bis mittleres Einkommen.</w:t>
       </w:r>
     </w:p>
     <w:p>
@@ -262,7 +256,7 @@
         </w:numPr>
       </w:pPr>
       <w:r>
-        <w:t>Ökonomisch orientiert</w:t>
+        <w:t>Wohnt in dicht besiedeltem Gebiet.</w:t>
       </w:r>
     </w:p>
     <w:p>
@@ -274,7 +268,19 @@
         </w:numPr>
       </w:pPr>
       <w:r>
-        <w:t>Beide Geschlechter</w:t>
+        <w:t>Ökologisch bewusst, ökonomisch orientiert.</w:t>
+      </w:r>
+    </w:p>
+    <w:p>
+      <w:pPr>
+        <w:pStyle w:val="Listenabsatz"/>
+        <w:numPr>
+          <w:ilvl w:val="0"/>
+          <w:numId w:val="3"/>
+        </w:numPr>
+      </w:pPr>
+      <w:r>
+        <w:t>Sammler</w:t>
       </w:r>
     </w:p>
     <w:p>
@@ -286,19 +292,7 @@
         </w:numPr>
       </w:pPr>
       <w:r>
-        <w:t>Niedriges bis mittleres Einkommen</w:t>
-      </w:r>
-    </w:p>
-    <w:p>
-      <w:pPr>
-        <w:pStyle w:val="Listenabsatz"/>
-        <w:numPr>
-          <w:ilvl w:val="0"/>
-          <w:numId w:val="3"/>
-        </w:numPr>
-      </w:pPr>
-      <w:r>
-        <w:t>Sammler</w:t>
+        <w:t>Alter unbeschränkt.</w:t>
       </w:r>
     </w:p>
     <w:p>
@@ -310,7 +304,7 @@
         </w:numPr>
       </w:pPr>
       <w:r>
-        <w:t>An Kollektionen interessiert</w:t>
+        <w:t>Geschlecht eher männlich.</w:t>
       </w:r>
     </w:p>
     <w:p>
@@ -322,7 +316,7 @@
         </w:numPr>
       </w:pPr>
       <w:r>
-        <w:t>Sucht Gegenstände mit niedriger Verfügbarkeit</w:t>
+        <w:t>Niederes bis hohes mittleres Einkommen.</w:t>
       </w:r>
     </w:p>
     <w:p>
@@ -334,7 +328,7 @@
         </w:numPr>
       </w:pPr>
       <w:r>
-        <w:t>Kann Sachen bekommen die nur per Tausch erhältlich sind</w:t>
+        <w:t>An Kollektionen interessiert.</w:t>
       </w:r>
     </w:p>
     <w:p>
@@ -346,31 +340,7 @@
         </w:numPr>
       </w:pPr>
       <w:r>
-        <w:t>Alter unbeschränkt</w:t>
-      </w:r>
-    </w:p>
-    <w:p>
-      <w:pPr>
-        <w:pStyle w:val="Listenabsatz"/>
-        <w:numPr>
-          <w:ilvl w:val="1"/>
-          <w:numId w:val="3"/>
-        </w:numPr>
-      </w:pPr>
-      <w:r>
-        <w:t>Geschlecht eher männlich</w:t>
-      </w:r>
-    </w:p>
-    <w:p>
-      <w:pPr>
-        <w:pStyle w:val="Listenabsatz"/>
-        <w:numPr>
-          <w:ilvl w:val="1"/>
-          <w:numId w:val="3"/>
-        </w:numPr>
-      </w:pPr>
-      <w:r>
-        <w:t>Niederes bis mittleres Einkommen</w:t>
+        <w:t>Sucht Gegenstände mit niedriger Verfügbarkeit, welche unter Umständen nur über Tausch erhältlich sind.</w:t>
       </w:r>
     </w:p>
     <w:p>
@@ -391,14 +361,502 @@
     </w:p>
     <w:p>
       <w:pPr>
-        <w:pStyle w:val="Titel"/>
+        <w:pStyle w:val="berschrift1"/>
       </w:pPr>
       <w:r>
         <w:lastRenderedPageBreak/>
+        <w:t>Use Case</w:t>
+      </w:r>
+    </w:p>
+    <w:p>
+      <w:pPr>
+        <w:spacing w:line="244" w:lineRule="auto"/>
+        <w:rPr>
+          <w:rFonts w:ascii="Lucida Sans" w:eastAsia="Lucida Sans" w:hAnsi="Lucida Sans" w:cs="Lucida Sans"/>
+        </w:rPr>
+      </w:pPr>
+      <w:r>
+        <w:rPr>
+          <w:rFonts w:ascii="Lucida Sans" w:eastAsia="Lucida Sans" w:hAnsi="Lucida Sans" w:cs="Lucida Sans"/>
+        </w:rPr>
+        <w:t>Hauptakteur: Nachfrager</w:t>
+      </w:r>
+    </w:p>
+    <w:p>
+      <w:pPr>
+        <w:spacing w:line="244" w:lineRule="auto"/>
+        <w:rPr>
+          <w:rFonts w:ascii="Lucida Sans" w:eastAsia="Lucida Sans" w:hAnsi="Lucida Sans" w:cs="Lucida Sans"/>
+        </w:rPr>
+      </w:pPr>
+      <w:proofErr w:type="spellStart"/>
+      <w:r>
+        <w:rPr>
+          <w:rFonts w:ascii="Lucida Sans" w:eastAsia="Lucida Sans" w:hAnsi="Lucida Sans" w:cs="Lucida Sans"/>
+        </w:rPr>
+        <w:t>Scope</w:t>
+      </w:r>
+      <w:proofErr w:type="spellEnd"/>
+      <w:r>
+        <w:rPr>
+          <w:rFonts w:ascii="Lucida Sans" w:eastAsia="Lucida Sans" w:hAnsi="Lucida Sans" w:cs="Lucida Sans"/>
+        </w:rPr>
+        <w:t>: Shopsystem Frontend</w:t>
+      </w:r>
+    </w:p>
+    <w:p>
+      <w:pPr>
+        <w:spacing w:line="244" w:lineRule="auto"/>
+        <w:rPr>
+          <w:rFonts w:ascii="Lucida Sans" w:eastAsia="Lucida Sans" w:hAnsi="Lucida Sans" w:cs="Lucida Sans"/>
+        </w:rPr>
+      </w:pPr>
+      <w:r>
+        <w:rPr>
+          <w:rFonts w:ascii="Lucida Sans" w:eastAsia="Lucida Sans" w:hAnsi="Lucida Sans" w:cs="Lucida Sans"/>
+        </w:rPr>
+        <w:t>Level: Angebot finden!</w:t>
+      </w:r>
+    </w:p>
+    <w:p>
+      <w:pPr>
+        <w:spacing w:line="244" w:lineRule="auto"/>
+        <w:rPr>
+          <w:rFonts w:ascii="Lucida Sans" w:eastAsia="Lucida Sans" w:hAnsi="Lucida Sans" w:cs="Lucida Sans"/>
+        </w:rPr>
+      </w:pPr>
+      <w:r>
+        <w:rPr>
+          <w:rFonts w:ascii="Lucida Sans" w:eastAsia="Lucida Sans" w:hAnsi="Lucida Sans" w:cs="Lucida Sans"/>
+        </w:rPr>
+        <w:t xml:space="preserve">Story: </w:t>
+      </w:r>
+    </w:p>
+    <w:p>
+      <w:pPr>
+        <w:spacing w:line="244" w:lineRule="auto"/>
+        <w:rPr>
+          <w:rFonts w:ascii="Lucida Sans" w:eastAsia="Lucida Sans" w:hAnsi="Lucida Sans" w:cs="Lucida Sans"/>
+        </w:rPr>
+      </w:pPr>
+      <w:r>
+        <w:rPr>
+          <w:rFonts w:ascii="Lucida Sans" w:eastAsia="Lucida Sans" w:hAnsi="Lucida Sans" w:cs="Lucida Sans"/>
+        </w:rPr>
+        <w:t>Der Nachfrager benötigt ein physisches Objekt und sucht dieses über die Karten- oder Listenansicht. Nach der Auswahl verhandeln der Anbieter und der Nachfrager über den Austausch.</w:t>
+      </w:r>
+    </w:p>
+    <w:p>
+      <w:pPr>
+        <w:spacing w:line="244" w:lineRule="auto"/>
+        <w:rPr>
+          <w:rFonts w:ascii="Lucida Sans" w:eastAsia="Lucida Sans" w:hAnsi="Lucida Sans" w:cs="Lucida Sans"/>
+        </w:rPr>
+      </w:pPr>
+      <w:r>
+        <w:rPr>
+          <w:rFonts w:ascii="Lucida Sans" w:eastAsia="Lucida Sans" w:hAnsi="Lucida Sans" w:cs="Lucida Sans"/>
+        </w:rPr>
+        <w:t>Stakeholders:</w:t>
+      </w:r>
+    </w:p>
+    <w:p>
+      <w:pPr>
+        <w:spacing w:line="244" w:lineRule="auto"/>
+        <w:rPr>
+          <w:rFonts w:ascii="Lucida Sans" w:eastAsia="Lucida Sans" w:hAnsi="Lucida Sans" w:cs="Lucida Sans"/>
+        </w:rPr>
+      </w:pPr>
+      <w:r>
+        <w:rPr>
+          <w:rFonts w:ascii="Lucida Sans" w:eastAsia="Lucida Sans" w:hAnsi="Lucida Sans" w:cs="Lucida Sans"/>
+        </w:rPr>
+        <w:t>Anbieter, Nachfrager</w:t>
+      </w:r>
+    </w:p>
+    <w:p>
+      <w:pPr>
+        <w:spacing w:line="244" w:lineRule="auto"/>
+        <w:rPr>
+          <w:rFonts w:ascii="Lucida Sans" w:eastAsia="Lucida Sans" w:hAnsi="Lucida Sans" w:cs="Lucida Sans"/>
+        </w:rPr>
+      </w:pPr>
+      <w:proofErr w:type="spellStart"/>
+      <w:r>
+        <w:rPr>
+          <w:rFonts w:ascii="Lucida Sans" w:eastAsia="Lucida Sans" w:hAnsi="Lucida Sans" w:cs="Lucida Sans"/>
+        </w:rPr>
+        <w:t>Postconditions</w:t>
+      </w:r>
+      <w:proofErr w:type="spellEnd"/>
+      <w:r>
+        <w:rPr>
+          <w:rFonts w:ascii="Lucida Sans" w:eastAsia="Lucida Sans" w:hAnsi="Lucida Sans" w:cs="Lucida Sans"/>
+        </w:rPr>
+        <w:t>:</w:t>
+      </w:r>
+    </w:p>
+    <w:p>
+      <w:pPr>
+        <w:pStyle w:val="Listenabsatz"/>
+        <w:numPr>
+          <w:ilvl w:val="0"/>
+          <w:numId w:val="8"/>
+        </w:numPr>
+        <w:spacing w:line="244" w:lineRule="auto"/>
+        <w:rPr>
+          <w:rFonts w:ascii="Lucida Sans" w:eastAsia="Lucida Sans" w:hAnsi="Lucida Sans" w:cs="Lucida Sans"/>
+        </w:rPr>
+      </w:pPr>
+      <w:r>
+        <w:rPr>
+          <w:rFonts w:ascii="Lucida Sans" w:eastAsia="Lucida Sans" w:hAnsi="Lucida Sans" w:cs="Lucida Sans"/>
+        </w:rPr>
+        <w:t>Das Angebot wird aus dem Pool des Anbieters entfernt.</w:t>
+      </w:r>
+    </w:p>
+    <w:p>
+      <w:pPr>
+        <w:pStyle w:val="Listenabsatz"/>
+        <w:numPr>
+          <w:ilvl w:val="0"/>
+          <w:numId w:val="8"/>
+        </w:numPr>
+        <w:spacing w:line="244" w:lineRule="auto"/>
+        <w:rPr>
+          <w:rFonts w:ascii="Lucida Sans" w:eastAsia="Lucida Sans" w:hAnsi="Lucida Sans" w:cs="Lucida Sans"/>
+        </w:rPr>
+      </w:pPr>
+      <w:r>
+        <w:rPr>
+          <w:rFonts w:ascii="Lucida Sans" w:eastAsia="Lucida Sans" w:hAnsi="Lucida Sans" w:cs="Lucida Sans"/>
+        </w:rPr>
+        <w:t>Das Angebot wird als nicht verfügbar in den Pool des Nachfragers übertragen.</w:t>
+      </w:r>
+    </w:p>
+    <w:p>
+      <w:pPr>
+        <w:spacing w:line="244" w:lineRule="auto"/>
+        <w:rPr>
+          <w:rFonts w:ascii="Lucida Sans" w:eastAsia="Lucida Sans" w:hAnsi="Lucida Sans" w:cs="Lucida Sans"/>
+        </w:rPr>
+      </w:pPr>
+      <w:proofErr w:type="spellStart"/>
+      <w:r>
+        <w:rPr>
+          <w:rFonts w:ascii="Lucida Sans" w:eastAsia="Lucida Sans" w:hAnsi="Lucida Sans" w:cs="Lucida Sans"/>
+        </w:rPr>
+        <w:t>Preconditions</w:t>
+      </w:r>
+      <w:proofErr w:type="spellEnd"/>
+    </w:p>
+    <w:p>
+      <w:pPr>
+        <w:pStyle w:val="Listenabsatz"/>
+        <w:numPr>
+          <w:ilvl w:val="0"/>
+          <w:numId w:val="9"/>
+        </w:numPr>
+        <w:spacing w:line="244" w:lineRule="auto"/>
+        <w:rPr>
+          <w:rFonts w:ascii="Lucida Sans" w:eastAsia="Lucida Sans" w:hAnsi="Lucida Sans" w:cs="Lucida Sans"/>
+        </w:rPr>
+      </w:pPr>
+      <w:r>
+        <w:rPr>
+          <w:rFonts w:ascii="Lucida Sans" w:eastAsia="Lucida Sans" w:hAnsi="Lucida Sans" w:cs="Lucida Sans"/>
+        </w:rPr>
+        <w:t>Anbieter und Nachfrager sind in das System eingeloggt.</w:t>
+      </w:r>
+    </w:p>
+    <w:p>
+      <w:pPr>
+        <w:spacing w:line="244" w:lineRule="auto"/>
+        <w:rPr>
+          <w:rFonts w:ascii="Lucida Sans" w:eastAsia="Lucida Sans" w:hAnsi="Lucida Sans" w:cs="Lucida Sans"/>
+        </w:rPr>
+      </w:pPr>
+      <w:r>
+        <w:rPr>
+          <w:rFonts w:ascii="Lucida Sans" w:eastAsia="Lucida Sans" w:hAnsi="Lucida Sans" w:cs="Lucida Sans"/>
+        </w:rPr>
+        <w:t>Triggers:</w:t>
+      </w:r>
+    </w:p>
+    <w:p>
+      <w:pPr>
+        <w:pStyle w:val="Listenabsatz"/>
+        <w:numPr>
+          <w:ilvl w:val="0"/>
+          <w:numId w:val="9"/>
+        </w:numPr>
+        <w:spacing w:line="244" w:lineRule="auto"/>
+        <w:rPr>
+          <w:rFonts w:ascii="Lucida Sans" w:eastAsia="Lucida Sans" w:hAnsi="Lucida Sans" w:cs="Lucida Sans"/>
+        </w:rPr>
+      </w:pPr>
+      <w:r>
+        <w:rPr>
+          <w:rFonts w:ascii="Lucida Sans" w:eastAsia="Lucida Sans" w:hAnsi="Lucida Sans" w:cs="Lucida Sans"/>
+        </w:rPr>
+        <w:t>Der Nachfrager entdeckt den Bedarf für ein physisches Objekt.</w:t>
+      </w:r>
+    </w:p>
+    <w:p>
+      <w:pPr>
+        <w:spacing w:line="244" w:lineRule="auto"/>
+        <w:rPr>
+          <w:rFonts w:ascii="Lucida Sans" w:eastAsia="Lucida Sans" w:hAnsi="Lucida Sans" w:cs="Lucida Sans"/>
+        </w:rPr>
+      </w:pPr>
+      <w:r>
+        <w:rPr>
+          <w:rFonts w:ascii="Lucida Sans" w:eastAsia="Lucida Sans" w:hAnsi="Lucida Sans" w:cs="Lucida Sans"/>
+          <w:noProof/>
+          <w:lang w:eastAsia="de-CH"/>
+        </w:rPr>
+        <w:drawing>
+          <wp:anchor distT="0" distB="0" distL="114300" distR="114300" simplePos="0" relativeHeight="251658240" behindDoc="0" locked="0" layoutInCell="1" allowOverlap="1" wp14:anchorId="79969D13" wp14:editId="2214EB8C">
+            <wp:simplePos x="0" y="0"/>
+            <wp:positionH relativeFrom="margin">
+              <wp:posOffset>181610</wp:posOffset>
+            </wp:positionH>
+            <wp:positionV relativeFrom="margin">
+              <wp:posOffset>2526665</wp:posOffset>
+            </wp:positionV>
+            <wp:extent cx="5648325" cy="5701665"/>
+            <wp:effectExtent l="0" t="0" r="9525" b="0"/>
+            <wp:wrapSquare wrapText="bothSides"/>
+            <wp:docPr id="1" name="Grafik 1"/>
+            <wp:cNvGraphicFramePr>
+              <a:graphicFrameLocks xmlns:a="http://schemas.openxmlformats.org/drawingml/2006/main" noChangeAspect="1"/>
+            </wp:cNvGraphicFramePr>
+            <a:graphic xmlns:a="http://schemas.openxmlformats.org/drawingml/2006/main">
+              <a:graphicData uri="http://schemas.openxmlformats.org/drawingml/2006/picture">
+                <pic:pic xmlns:pic="http://schemas.openxmlformats.org/drawingml/2006/picture">
+                  <pic:nvPicPr>
+                    <pic:cNvPr id="1" name="ShareShop_UseCase.png"/>
+                    <pic:cNvPicPr/>
+                  </pic:nvPicPr>
+                  <pic:blipFill>
+                    <a:blip r:embed="rId11">
+                      <a:extLst>
+                        <a:ext uri="{28A0092B-C50C-407E-A947-70E740481C1C}">
+                          <a14:useLocalDpi xmlns:a14="http://schemas.microsoft.com/office/drawing/2010/main" val="0"/>
+                        </a:ext>
+                      </a:extLst>
+                    </a:blip>
+                    <a:stretch>
+                      <a:fillRect/>
+                    </a:stretch>
+                  </pic:blipFill>
+                  <pic:spPr>
+                    <a:xfrm>
+                      <a:off x="0" y="0"/>
+                      <a:ext cx="5648325" cy="5701665"/>
+                    </a:xfrm>
+                    <a:prstGeom prst="rect">
+                      <a:avLst/>
+                    </a:prstGeom>
+                  </pic:spPr>
+                </pic:pic>
+              </a:graphicData>
+            </a:graphic>
+          </wp:anchor>
+        </w:drawing>
+      </w:r>
+    </w:p>
+    <w:p>
+      <w:pPr>
+        <w:pStyle w:val="berschrift1"/>
+      </w:pPr>
+      <w:r>
+        <w:lastRenderedPageBreak/>
+        <w:t>Anforderungen</w:t>
+      </w:r>
+    </w:p>
+    <w:p/>
+    <w:p>
+      <w:pPr>
+        <w:pStyle w:val="berschrift1"/>
+      </w:pPr>
+    </w:p>
+    <w:p>
+      <w:pPr>
+        <w:pStyle w:val="berschrift1"/>
+      </w:pPr>
+      <w:r>
+        <w:t xml:space="preserve">Zu befolgende </w:t>
+      </w:r>
+      <w:r>
+        <w:t xml:space="preserve">Design- und </w:t>
+      </w:r>
+      <w:proofErr w:type="spellStart"/>
+      <w:r>
+        <w:t>Layoutprinzipien</w:t>
+      </w:r>
+      <w:proofErr w:type="spellEnd"/>
+    </w:p>
+    <w:p>
+      <w:pPr>
+        <w:pStyle w:val="Listenabsatz"/>
+        <w:numPr>
+          <w:ilvl w:val="0"/>
+          <w:numId w:val="9"/>
+        </w:numPr>
+      </w:pPr>
+      <w:r>
+        <w:t xml:space="preserve">Gestaltgesetze gemäss der Berliner Schule der Gestaltpsychologie (Gesetz der Nähe, der Ähnlichkeit, Prägnanz </w:t>
+      </w:r>
+      <w:proofErr w:type="spellStart"/>
+      <w:r>
+        <w:t>etc</w:t>
+      </w:r>
+      <w:proofErr w:type="spellEnd"/>
+      <w:r>
+        <w:t xml:space="preserve">; siehe </w:t>
+      </w:r>
+      <w:hyperlink r:id="rId12" w:history="1">
+        <w:r>
+          <w:rPr>
+            <w:rStyle w:val="Hyperlink"/>
+          </w:rPr>
+          <w:t>http://de.wikipedia.org/wiki/Gestaltpsychologie</w:t>
+        </w:r>
+      </w:hyperlink>
+      <w:r>
+        <w:t>)</w:t>
+      </w:r>
+    </w:p>
+    <w:p>
+      <w:pPr>
+        <w:pStyle w:val="Listenabsatz"/>
+        <w:numPr>
+          <w:ilvl w:val="0"/>
+          <w:numId w:val="9"/>
+        </w:numPr>
+      </w:pPr>
+      <w:proofErr w:type="spellStart"/>
+      <w:r>
+        <w:t>Responsive</w:t>
+      </w:r>
+      <w:proofErr w:type="spellEnd"/>
+      <w:r>
+        <w:t xml:space="preserve"> Design für Anzeige auf Mobil- und Desktopgeräten, jedoch auf Basis von Desktop First</w:t>
+      </w:r>
+    </w:p>
+    <w:p>
+      <w:pPr>
+        <w:pStyle w:val="Listenabsatz"/>
+        <w:numPr>
+          <w:ilvl w:val="0"/>
+          <w:numId w:val="9"/>
+        </w:numPr>
+      </w:pPr>
+      <w:r>
+        <w:t xml:space="preserve">Teile des </w:t>
+      </w:r>
+      <w:proofErr w:type="spellStart"/>
+      <w:r>
+        <w:t>Webseitedrehbuch</w:t>
+      </w:r>
+      <w:proofErr w:type="spellEnd"/>
+      <w:r>
+        <w:t xml:space="preserve"> </w:t>
+      </w:r>
+      <w:r>
+        <w:t xml:space="preserve">von </w:t>
+      </w:r>
+      <w:r>
+        <w:t>Dr. Olivier Blattmann</w:t>
+      </w:r>
+      <w:r>
+        <w:t>, Universität Bern:</w:t>
+      </w:r>
+    </w:p>
+    <w:p>
+      <w:pPr>
+        <w:pStyle w:val="Listenabsatz"/>
+        <w:numPr>
+          <w:ilvl w:val="1"/>
+          <w:numId w:val="9"/>
+        </w:numPr>
+      </w:pPr>
+      <w:r>
+        <w:t>Aufbau der Webseite aus Seiten mit bestimmten Zielen</w:t>
+      </w:r>
+    </w:p>
+    <w:p>
+      <w:pPr>
+        <w:pStyle w:val="Listenabsatz"/>
+        <w:numPr>
+          <w:ilvl w:val="2"/>
+          <w:numId w:val="9"/>
+        </w:numPr>
+      </w:pPr>
+      <w:bookmarkStart w:id="0" w:name="_GoBack"/>
+      <w:bookmarkEnd w:id="0"/>
+      <w:r>
+        <w:t>Verteilerseiten</w:t>
+      </w:r>
+    </w:p>
+    <w:p>
+      <w:pPr>
+        <w:pStyle w:val="Listenabsatz"/>
+        <w:numPr>
+          <w:ilvl w:val="2"/>
+          <w:numId w:val="9"/>
+        </w:numPr>
+      </w:pPr>
+      <w:r>
+        <w:t>Informationsseiten</w:t>
+      </w:r>
+    </w:p>
+    <w:p>
+      <w:pPr>
+        <w:pStyle w:val="Listenabsatz"/>
+        <w:numPr>
+          <w:ilvl w:val="2"/>
+          <w:numId w:val="9"/>
+        </w:numPr>
+      </w:pPr>
+      <w:r>
+        <w:t>Serviceseiten</w:t>
+      </w:r>
+    </w:p>
+    <w:p>
+      <w:pPr>
+        <w:pStyle w:val="Listenabsatz"/>
+        <w:numPr>
+          <w:ilvl w:val="2"/>
+          <w:numId w:val="9"/>
+        </w:numPr>
+      </w:pPr>
+      <w:r>
+        <w:t>Interaktionsseiten (</w:t>
+      </w:r>
+      <w:proofErr w:type="spellStart"/>
+      <w:r>
+        <w:t>Shopseiten</w:t>
+      </w:r>
+      <w:proofErr w:type="spellEnd"/>
+      <w:r>
+        <w:t>)</w:t>
+      </w:r>
+    </w:p>
+    <w:p>
+      <w:pPr>
+        <w:pStyle w:val="berschrift1"/>
+      </w:pPr>
+    </w:p>
+    <w:p>
+      <w:pPr>
+        <w:pStyle w:val="berschrift1"/>
+      </w:pPr>
+      <w:r>
         <w:t>Planung</w:t>
       </w:r>
     </w:p>
-    <w:p/>
     <w:p>
       <w:r>
         <w:t xml:space="preserve">Als Projektführungsmethode wird </w:t>
@@ -412,7 +870,6 @@
         <w:t xml:space="preserve"> verwendet.</w:t>
       </w:r>
     </w:p>
-    <w:p/>
     <w:p>
       <w:r>
         <w:t>Sprintdauer: 3 Wochen</w:t>
@@ -959,14 +1416,12 @@
       <w:pPr>
         <w:pStyle w:val="Listenabsatz"/>
       </w:pPr>
-      <w:bookmarkStart w:id="0" w:name="_GoBack"/>
-      <w:bookmarkEnd w:id="0"/>
     </w:p>
     <w:sectPr>
-      <w:headerReference w:type="default" r:id="rId12"/>
-      <w:footerReference w:type="default" r:id="rId13"/>
-      <w:headerReference w:type="first" r:id="rId14"/>
-      <w:footerReference w:type="first" r:id="rId15"/>
+      <w:headerReference w:type="default" r:id="rId13"/>
+      <w:footerReference w:type="default" r:id="rId14"/>
+      <w:headerReference w:type="first" r:id="rId15"/>
+      <w:footerReference w:type="first" r:id="rId16"/>
       <w:pgSz w:w="11906" w:h="16838" w:code="9"/>
       <w:pgMar w:top="2495" w:right="1004" w:bottom="1077" w:left="1435" w:header="709" w:footer="510" w:gutter="0"/>
       <w:cols w:space="708"/>
@@ -978,7 +1433,7 @@
 </file>
 
 <file path=word/endnotes.xml><?xml version="1.0" encoding="utf-8"?>
-<w:endnotes xmlns:wpc="http://schemas.microsoft.com/office/word/2010/wordprocessingCanvas" xmlns:mc="http://schemas.openxmlformats.org/markup-compatibility/2006" xmlns:o="urn:schemas-microsoft-com:office:office" xmlns:r="http://schemas.openxmlformats.org/officeDocument/2006/relationships" xmlns:m="http://schemas.openxmlformats.org/officeDocument/2006/math" xmlns:v="urn:schemas-microsoft-com:vml" xmlns:wp14="http://schemas.microsoft.com/office/word/2010/wordprocessingDrawing" xmlns:wp="http://schemas.openxmlformats.org/drawingml/2006/wordprocessingDrawing" xmlns:w10="urn:schemas-microsoft-com:office:word" xmlns:w="http://schemas.openxmlformats.org/wordprocessingml/2006/main" xmlns:w14="http://schemas.microsoft.com/office/word/2010/wordml" xmlns:wpg="http://schemas.microsoft.com/office/word/2010/wordprocessingGroup" xmlns:wpi="http://schemas.microsoft.com/office/word/2010/wordprocessingInk" xmlns:wne="http://schemas.microsoft.com/office/word/2006/wordml" xmlns:wps="http://schemas.microsoft.com/office/word/2010/wordprocessingShape" mc:Ignorable="w14 wp14">
+<w:endnotes xmlns:wpc="http://schemas.microsoft.com/office/word/2010/wordprocessingCanvas" xmlns:mc="http://schemas.openxmlformats.org/markup-compatibility/2006" xmlns:o="urn:schemas-microsoft-com:office:office" xmlns:r="http://schemas.openxmlformats.org/officeDocument/2006/relationships" xmlns:m="http://schemas.openxmlformats.org/officeDocument/2006/math" xmlns:v="urn:schemas-microsoft-com:vml" xmlns:wp14="http://schemas.microsoft.com/office/word/2010/wordprocessingDrawing" xmlns:wp="http://schemas.openxmlformats.org/drawingml/2006/wordprocessingDrawing" xmlns:w10="urn:schemas-microsoft-com:office:word" xmlns:w="http://schemas.openxmlformats.org/wordprocessingml/2006/main" xmlns:w14="http://schemas.microsoft.com/office/word/2010/wordml" xmlns:w15="http://schemas.microsoft.com/office/word/2012/wordml" xmlns:wpg="http://schemas.microsoft.com/office/word/2010/wordprocessingGroup" xmlns:wpi="http://schemas.microsoft.com/office/word/2010/wordprocessingInk" xmlns:wne="http://schemas.microsoft.com/office/word/2006/wordml" xmlns:wps="http://schemas.microsoft.com/office/word/2010/wordprocessingShape" mc:Ignorable="w14 w15 wp14">
   <w:endnote w:type="separator" w:id="-1">
     <w:p>
       <w:pPr>
@@ -1003,7 +1458,7 @@
 </file>
 
 <file path=word/footer1.xml><?xml version="1.0" encoding="utf-8"?>
-<w:ftr xmlns:wpc="http://schemas.microsoft.com/office/word/2010/wordprocessingCanvas" xmlns:mc="http://schemas.openxmlformats.org/markup-compatibility/2006" xmlns:o="urn:schemas-microsoft-com:office:office" xmlns:r="http://schemas.openxmlformats.org/officeDocument/2006/relationships" xmlns:m="http://schemas.openxmlformats.org/officeDocument/2006/math" xmlns:v="urn:schemas-microsoft-com:vml" xmlns:wp14="http://schemas.microsoft.com/office/word/2010/wordprocessingDrawing" xmlns:wp="http://schemas.openxmlformats.org/drawingml/2006/wordprocessingDrawing" xmlns:w10="urn:schemas-microsoft-com:office:word" xmlns:w="http://schemas.openxmlformats.org/wordprocessingml/2006/main" xmlns:w14="http://schemas.microsoft.com/office/word/2010/wordml" xmlns:wpg="http://schemas.microsoft.com/office/word/2010/wordprocessingGroup" xmlns:wpi="http://schemas.microsoft.com/office/word/2010/wordprocessingInk" xmlns:wne="http://schemas.microsoft.com/office/word/2006/wordml" xmlns:wps="http://schemas.microsoft.com/office/word/2010/wordprocessingShape" mc:Ignorable="w14 wp14">
+<w:ftr xmlns:wpc="http://schemas.microsoft.com/office/word/2010/wordprocessingCanvas" xmlns:mc="http://schemas.openxmlformats.org/markup-compatibility/2006" xmlns:o="urn:schemas-microsoft-com:office:office" xmlns:r="http://schemas.openxmlformats.org/officeDocument/2006/relationships" xmlns:m="http://schemas.openxmlformats.org/officeDocument/2006/math" xmlns:v="urn:schemas-microsoft-com:vml" xmlns:wp14="http://schemas.microsoft.com/office/word/2010/wordprocessingDrawing" xmlns:wp="http://schemas.openxmlformats.org/drawingml/2006/wordprocessingDrawing" xmlns:w10="urn:schemas-microsoft-com:office:word" xmlns:w="http://schemas.openxmlformats.org/wordprocessingml/2006/main" xmlns:w14="http://schemas.microsoft.com/office/word/2010/wordml" xmlns:w15="http://schemas.microsoft.com/office/word/2012/wordml" xmlns:wpg="http://schemas.microsoft.com/office/word/2010/wordprocessingGroup" xmlns:wpi="http://schemas.microsoft.com/office/word/2010/wordprocessingInk" xmlns:wne="http://schemas.microsoft.com/office/word/2006/wordml" xmlns:wps="http://schemas.microsoft.com/office/word/2010/wordprocessingShape" mc:Ignorable="w14 w15 wp14">
   <w:p>
     <w:pPr>
       <w:pStyle w:val="Fuzeile"/>
@@ -1205,7 +1660,7 @@
         </mc:Choice>
         <mc:Fallback>
           <w:pict>
-            <v:shapetype id="_x0000_t202" coordsize="21600,21600" o:spt="202" path="m,l,21600r21600,l21600,xe">
+            <v:shapetype w14:anchorId="68491937" id="_x0000_t202" coordsize="21600,21600" o:spt="202" path="m,l,21600r21600,l21600,xe">
               <v:stroke joinstyle="miter"/>
               <v:path gradientshapeok="t" o:connecttype="rect"/>
             </v:shapetype>
@@ -1271,7 +1726,7 @@
 </file>
 
 <file path=word/footer2.xml><?xml version="1.0" encoding="utf-8"?>
-<w:ftr xmlns:wpc="http://schemas.microsoft.com/office/word/2010/wordprocessingCanvas" xmlns:mc="http://schemas.openxmlformats.org/markup-compatibility/2006" xmlns:o="urn:schemas-microsoft-com:office:office" xmlns:r="http://schemas.openxmlformats.org/officeDocument/2006/relationships" xmlns:m="http://schemas.openxmlformats.org/officeDocument/2006/math" xmlns:v="urn:schemas-microsoft-com:vml" xmlns:wp14="http://schemas.microsoft.com/office/word/2010/wordprocessingDrawing" xmlns:wp="http://schemas.openxmlformats.org/drawingml/2006/wordprocessingDrawing" xmlns:w10="urn:schemas-microsoft-com:office:word" xmlns:w="http://schemas.openxmlformats.org/wordprocessingml/2006/main" xmlns:w14="http://schemas.microsoft.com/office/word/2010/wordml" xmlns:wpg="http://schemas.microsoft.com/office/word/2010/wordprocessingGroup" xmlns:wpi="http://schemas.microsoft.com/office/word/2010/wordprocessingInk" xmlns:wne="http://schemas.microsoft.com/office/word/2006/wordml" xmlns:wps="http://schemas.microsoft.com/office/word/2010/wordprocessingShape" mc:Ignorable="w14 wp14">
+<w:ftr xmlns:wpc="http://schemas.microsoft.com/office/word/2010/wordprocessingCanvas" xmlns:mc="http://schemas.openxmlformats.org/markup-compatibility/2006" xmlns:o="urn:schemas-microsoft-com:office:office" xmlns:r="http://schemas.openxmlformats.org/officeDocument/2006/relationships" xmlns:m="http://schemas.openxmlformats.org/officeDocument/2006/math" xmlns:v="urn:schemas-microsoft-com:vml" xmlns:wp14="http://schemas.microsoft.com/office/word/2010/wordprocessingDrawing" xmlns:wp="http://schemas.openxmlformats.org/drawingml/2006/wordprocessingDrawing" xmlns:w10="urn:schemas-microsoft-com:office:word" xmlns:w="http://schemas.openxmlformats.org/wordprocessingml/2006/main" xmlns:w14="http://schemas.microsoft.com/office/word/2010/wordml" xmlns:w15="http://schemas.microsoft.com/office/word/2012/wordml" xmlns:wpg="http://schemas.microsoft.com/office/word/2010/wordprocessingGroup" xmlns:wpi="http://schemas.microsoft.com/office/word/2010/wordprocessingInk" xmlns:wne="http://schemas.microsoft.com/office/word/2006/wordml" xmlns:wps="http://schemas.microsoft.com/office/word/2010/wordprocessingShape" mc:Ignorable="w14 w15 wp14">
   <w:p>
     <w:pPr>
       <w:pStyle w:val="Fuzeile"/>
@@ -1473,7 +1928,7 @@
         </mc:Choice>
         <mc:Fallback>
           <w:pict>
-            <v:shapetype id="_x0000_t202" coordsize="21600,21600" o:spt="202" path="m,l,21600r21600,l21600,xe">
+            <v:shapetype w14:anchorId="4B9EB66B" id="_x0000_t202" coordsize="21600,21600" o:spt="202" path="m,l,21600r21600,l21600,xe">
               <v:stroke joinstyle="miter"/>
               <v:path gradientshapeok="t" o:connecttype="rect"/>
             </v:shapetype>
@@ -1539,7 +1994,7 @@
 </file>
 
 <file path=word/footnotes.xml><?xml version="1.0" encoding="utf-8"?>
-<w:footnotes xmlns:wpc="http://schemas.microsoft.com/office/word/2010/wordprocessingCanvas" xmlns:mc="http://schemas.openxmlformats.org/markup-compatibility/2006" xmlns:o="urn:schemas-microsoft-com:office:office" xmlns:r="http://schemas.openxmlformats.org/officeDocument/2006/relationships" xmlns:m="http://schemas.openxmlformats.org/officeDocument/2006/math" xmlns:v="urn:schemas-microsoft-com:vml" xmlns:wp14="http://schemas.microsoft.com/office/word/2010/wordprocessingDrawing" xmlns:wp="http://schemas.openxmlformats.org/drawingml/2006/wordprocessingDrawing" xmlns:w10="urn:schemas-microsoft-com:office:word" xmlns:w="http://schemas.openxmlformats.org/wordprocessingml/2006/main" xmlns:w14="http://schemas.microsoft.com/office/word/2010/wordml" xmlns:wpg="http://schemas.microsoft.com/office/word/2010/wordprocessingGroup" xmlns:wpi="http://schemas.microsoft.com/office/word/2010/wordprocessingInk" xmlns:wne="http://schemas.microsoft.com/office/word/2006/wordml" xmlns:wps="http://schemas.microsoft.com/office/word/2010/wordprocessingShape" mc:Ignorable="w14 wp14">
+<w:footnotes xmlns:wpc="http://schemas.microsoft.com/office/word/2010/wordprocessingCanvas" xmlns:mc="http://schemas.openxmlformats.org/markup-compatibility/2006" xmlns:o="urn:schemas-microsoft-com:office:office" xmlns:r="http://schemas.openxmlformats.org/officeDocument/2006/relationships" xmlns:m="http://schemas.openxmlformats.org/officeDocument/2006/math" xmlns:v="urn:schemas-microsoft-com:vml" xmlns:wp14="http://schemas.microsoft.com/office/word/2010/wordprocessingDrawing" xmlns:wp="http://schemas.openxmlformats.org/drawingml/2006/wordprocessingDrawing" xmlns:w10="urn:schemas-microsoft-com:office:word" xmlns:w="http://schemas.openxmlformats.org/wordprocessingml/2006/main" xmlns:w14="http://schemas.microsoft.com/office/word/2010/wordml" xmlns:w15="http://schemas.microsoft.com/office/word/2012/wordml" xmlns:wpg="http://schemas.microsoft.com/office/word/2010/wordprocessingGroup" xmlns:wpi="http://schemas.microsoft.com/office/word/2010/wordprocessingInk" xmlns:wne="http://schemas.microsoft.com/office/word/2006/wordml" xmlns:wps="http://schemas.microsoft.com/office/word/2010/wordprocessingShape" mc:Ignorable="w14 w15 wp14">
   <w:footnote w:type="separator" w:id="-1">
     <w:p>
       <w:pPr>
@@ -1564,7 +2019,7 @@
 </file>
 
 <file path=word/header1.xml><?xml version="1.0" encoding="utf-8"?>
-<w:hdr xmlns:wpc="http://schemas.microsoft.com/office/word/2010/wordprocessingCanvas" xmlns:mc="http://schemas.openxmlformats.org/markup-compatibility/2006" xmlns:o="urn:schemas-microsoft-com:office:office" xmlns:r="http://schemas.openxmlformats.org/officeDocument/2006/relationships" xmlns:m="http://schemas.openxmlformats.org/officeDocument/2006/math" xmlns:v="urn:schemas-microsoft-com:vml" xmlns:wp14="http://schemas.microsoft.com/office/word/2010/wordprocessingDrawing" xmlns:wp="http://schemas.openxmlformats.org/drawingml/2006/wordprocessingDrawing" xmlns:w10="urn:schemas-microsoft-com:office:word" xmlns:w="http://schemas.openxmlformats.org/wordprocessingml/2006/main" xmlns:w14="http://schemas.microsoft.com/office/word/2010/wordml" xmlns:wpg="http://schemas.microsoft.com/office/word/2010/wordprocessingGroup" xmlns:wpi="http://schemas.microsoft.com/office/word/2010/wordprocessingInk" xmlns:wne="http://schemas.microsoft.com/office/word/2006/wordml" xmlns:wps="http://schemas.microsoft.com/office/word/2010/wordprocessingShape" mc:Ignorable="w14 wp14">
+<w:hdr xmlns:wpc="http://schemas.microsoft.com/office/word/2010/wordprocessingCanvas" xmlns:mc="http://schemas.openxmlformats.org/markup-compatibility/2006" xmlns:o="urn:schemas-microsoft-com:office:office" xmlns:r="http://schemas.openxmlformats.org/officeDocument/2006/relationships" xmlns:m="http://schemas.openxmlformats.org/officeDocument/2006/math" xmlns:v="urn:schemas-microsoft-com:vml" xmlns:wp14="http://schemas.microsoft.com/office/word/2010/wordprocessingDrawing" xmlns:wp="http://schemas.openxmlformats.org/drawingml/2006/wordprocessingDrawing" xmlns:w10="urn:schemas-microsoft-com:office:word" xmlns:w="http://schemas.openxmlformats.org/wordprocessingml/2006/main" xmlns:w14="http://schemas.microsoft.com/office/word/2010/wordml" xmlns:w15="http://schemas.microsoft.com/office/word/2012/wordml" xmlns:wpg="http://schemas.microsoft.com/office/word/2010/wordprocessingGroup" xmlns:wpi="http://schemas.microsoft.com/office/word/2010/wordprocessingInk" xmlns:wne="http://schemas.microsoft.com/office/word/2006/wordml" xmlns:wps="http://schemas.microsoft.com/office/word/2010/wordprocessingShape" mc:Ignorable="w14 w15 wp14">
   <w:p>
     <w:pPr>
       <w:pStyle w:val="Kopfzeile"/>
@@ -1696,7 +2151,7 @@
 </file>
 
 <file path=word/header2.xml><?xml version="1.0" encoding="utf-8"?>
-<w:hdr xmlns:wpc="http://schemas.microsoft.com/office/word/2010/wordprocessingCanvas" xmlns:mc="http://schemas.openxmlformats.org/markup-compatibility/2006" xmlns:o="urn:schemas-microsoft-com:office:office" xmlns:r="http://schemas.openxmlformats.org/officeDocument/2006/relationships" xmlns:m="http://schemas.openxmlformats.org/officeDocument/2006/math" xmlns:v="urn:schemas-microsoft-com:vml" xmlns:wp14="http://schemas.microsoft.com/office/word/2010/wordprocessingDrawing" xmlns:wp="http://schemas.openxmlformats.org/drawingml/2006/wordprocessingDrawing" xmlns:w10="urn:schemas-microsoft-com:office:word" xmlns:w="http://schemas.openxmlformats.org/wordprocessingml/2006/main" xmlns:w14="http://schemas.microsoft.com/office/word/2010/wordml" xmlns:wpg="http://schemas.microsoft.com/office/word/2010/wordprocessingGroup" xmlns:wpi="http://schemas.microsoft.com/office/word/2010/wordprocessingInk" xmlns:wne="http://schemas.microsoft.com/office/word/2006/wordml" xmlns:wps="http://schemas.microsoft.com/office/word/2010/wordprocessingShape" mc:Ignorable="w14 wp14">
+<w:hdr xmlns:wpc="http://schemas.microsoft.com/office/word/2010/wordprocessingCanvas" xmlns:mc="http://schemas.openxmlformats.org/markup-compatibility/2006" xmlns:o="urn:schemas-microsoft-com:office:office" xmlns:r="http://schemas.openxmlformats.org/officeDocument/2006/relationships" xmlns:m="http://schemas.openxmlformats.org/officeDocument/2006/math" xmlns:v="urn:schemas-microsoft-com:vml" xmlns:wp14="http://schemas.microsoft.com/office/word/2010/wordprocessingDrawing" xmlns:wp="http://schemas.openxmlformats.org/drawingml/2006/wordprocessingDrawing" xmlns:w10="urn:schemas-microsoft-com:office:word" xmlns:w="http://schemas.openxmlformats.org/wordprocessingml/2006/main" xmlns:w14="http://schemas.microsoft.com/office/word/2010/wordml" xmlns:w15="http://schemas.microsoft.com/office/word/2012/wordml" xmlns:wpg="http://schemas.microsoft.com/office/word/2010/wordprocessingGroup" xmlns:wpi="http://schemas.microsoft.com/office/word/2010/wordprocessingInk" xmlns:wne="http://schemas.microsoft.com/office/word/2006/wordml" xmlns:wps="http://schemas.microsoft.com/office/word/2010/wordprocessingShape" mc:Ignorable="w14 w15 wp14">
   <w:p>
     <w:pPr>
       <w:pStyle w:val="Kopfzeile"/>
@@ -1828,7 +2283,7 @@
 </file>
 
 <file path=word/numbering.xml><?xml version="1.0" encoding="utf-8"?>
-<w:numbering xmlns:wpc="http://schemas.microsoft.com/office/word/2010/wordprocessingCanvas" xmlns:mc="http://schemas.openxmlformats.org/markup-compatibility/2006" xmlns:o="urn:schemas-microsoft-com:office:office" xmlns:r="http://schemas.openxmlformats.org/officeDocument/2006/relationships" xmlns:m="http://schemas.openxmlformats.org/officeDocument/2006/math" xmlns:v="urn:schemas-microsoft-com:vml" xmlns:wp14="http://schemas.microsoft.com/office/word/2010/wordprocessingDrawing" xmlns:wp="http://schemas.openxmlformats.org/drawingml/2006/wordprocessingDrawing" xmlns:w10="urn:schemas-microsoft-com:office:word" xmlns:w="http://schemas.openxmlformats.org/wordprocessingml/2006/main" xmlns:w14="http://schemas.microsoft.com/office/word/2010/wordml" xmlns:wpg="http://schemas.microsoft.com/office/word/2010/wordprocessingGroup" xmlns:wpi="http://schemas.microsoft.com/office/word/2010/wordprocessingInk" xmlns:wne="http://schemas.microsoft.com/office/word/2006/wordml" xmlns:wps="http://schemas.microsoft.com/office/word/2010/wordprocessingShape" mc:Ignorable="w14 wp14">
+<w:numbering xmlns:wpc="http://schemas.microsoft.com/office/word/2010/wordprocessingCanvas" xmlns:mc="http://schemas.openxmlformats.org/markup-compatibility/2006" xmlns:o="urn:schemas-microsoft-com:office:office" xmlns:r="http://schemas.openxmlformats.org/officeDocument/2006/relationships" xmlns:m="http://schemas.openxmlformats.org/officeDocument/2006/math" xmlns:v="urn:schemas-microsoft-com:vml" xmlns:wp14="http://schemas.microsoft.com/office/word/2010/wordprocessingDrawing" xmlns:wp="http://schemas.openxmlformats.org/drawingml/2006/wordprocessingDrawing" xmlns:w10="urn:schemas-microsoft-com:office:word" xmlns:w="http://schemas.openxmlformats.org/wordprocessingml/2006/main" xmlns:w14="http://schemas.microsoft.com/office/word/2010/wordml" xmlns:w15="http://schemas.microsoft.com/office/word/2012/wordml" xmlns:wpg="http://schemas.microsoft.com/office/word/2010/wordprocessingGroup" xmlns:wpi="http://schemas.microsoft.com/office/word/2010/wordprocessingInk" xmlns:wne="http://schemas.microsoft.com/office/word/2006/wordml" xmlns:wps="http://schemas.microsoft.com/office/word/2010/wordprocessingShape" mc:Ignorable="w14 w15 wp14">
   <w:abstractNum w:abstractNumId="0">
     <w:nsid w:val="1069316A"/>
     <w:multiLevelType w:val="hybridMultilevel"/>
@@ -1922,6 +2377,283 @@
     </w:lvl>
   </w:abstractNum>
   <w:abstractNum w:abstractNumId="1">
+    <w:nsid w:val="140003CE"/>
+    <w:multiLevelType w:val="hybridMultilevel"/>
+    <w:tmpl w:val="665AF4F8"/>
+    <w:lvl w:ilvl="0" w:tplc="08070001">
+      <w:start w:val="1"/>
+      <w:numFmt w:val="bullet"/>
+      <w:lvlText w:val=""/>
+      <w:lvlJc w:val="left"/>
+      <w:pPr>
+        <w:ind w:left="720" w:hanging="360"/>
+      </w:pPr>
+      <w:rPr>
+        <w:rFonts w:ascii="Symbol" w:hAnsi="Symbol" w:hint="default"/>
+      </w:rPr>
+    </w:lvl>
+    <w:lvl w:ilvl="1" w:tplc="08070003" w:tentative="1">
+      <w:start w:val="1"/>
+      <w:numFmt w:val="bullet"/>
+      <w:lvlText w:val="o"/>
+      <w:lvlJc w:val="left"/>
+      <w:pPr>
+        <w:ind w:left="1440" w:hanging="360"/>
+      </w:pPr>
+      <w:rPr>
+        <w:rFonts w:ascii="Courier New" w:hAnsi="Courier New" w:cs="Courier New" w:hint="default"/>
+      </w:rPr>
+    </w:lvl>
+    <w:lvl w:ilvl="2" w:tplc="08070005" w:tentative="1">
+      <w:start w:val="1"/>
+      <w:numFmt w:val="bullet"/>
+      <w:lvlText w:val=""/>
+      <w:lvlJc w:val="left"/>
+      <w:pPr>
+        <w:ind w:left="2160" w:hanging="360"/>
+      </w:pPr>
+      <w:rPr>
+        <w:rFonts w:ascii="Wingdings" w:hAnsi="Wingdings" w:hint="default"/>
+      </w:rPr>
+    </w:lvl>
+    <w:lvl w:ilvl="3" w:tplc="08070001" w:tentative="1">
+      <w:start w:val="1"/>
+      <w:numFmt w:val="bullet"/>
+      <w:lvlText w:val=""/>
+      <w:lvlJc w:val="left"/>
+      <w:pPr>
+        <w:ind w:left="2880" w:hanging="360"/>
+      </w:pPr>
+      <w:rPr>
+        <w:rFonts w:ascii="Symbol" w:hAnsi="Symbol" w:hint="default"/>
+      </w:rPr>
+    </w:lvl>
+    <w:lvl w:ilvl="4" w:tplc="08070003" w:tentative="1">
+      <w:start w:val="1"/>
+      <w:numFmt w:val="bullet"/>
+      <w:lvlText w:val="o"/>
+      <w:lvlJc w:val="left"/>
+      <w:pPr>
+        <w:ind w:left="3600" w:hanging="360"/>
+      </w:pPr>
+      <w:rPr>
+        <w:rFonts w:ascii="Courier New" w:hAnsi="Courier New" w:cs="Courier New" w:hint="default"/>
+      </w:rPr>
+    </w:lvl>
+    <w:lvl w:ilvl="5" w:tplc="08070005" w:tentative="1">
+      <w:start w:val="1"/>
+      <w:numFmt w:val="bullet"/>
+      <w:lvlText w:val=""/>
+      <w:lvlJc w:val="left"/>
+      <w:pPr>
+        <w:ind w:left="4320" w:hanging="360"/>
+      </w:pPr>
+      <w:rPr>
+        <w:rFonts w:ascii="Wingdings" w:hAnsi="Wingdings" w:hint="default"/>
+      </w:rPr>
+    </w:lvl>
+    <w:lvl w:ilvl="6" w:tplc="08070001" w:tentative="1">
+      <w:start w:val="1"/>
+      <w:numFmt w:val="bullet"/>
+      <w:lvlText w:val=""/>
+      <w:lvlJc w:val="left"/>
+      <w:pPr>
+        <w:ind w:left="5040" w:hanging="360"/>
+      </w:pPr>
+      <w:rPr>
+        <w:rFonts w:ascii="Symbol" w:hAnsi="Symbol" w:hint="default"/>
+      </w:rPr>
+    </w:lvl>
+    <w:lvl w:ilvl="7" w:tplc="08070003" w:tentative="1">
+      <w:start w:val="1"/>
+      <w:numFmt w:val="bullet"/>
+      <w:lvlText w:val="o"/>
+      <w:lvlJc w:val="left"/>
+      <w:pPr>
+        <w:ind w:left="5760" w:hanging="360"/>
+      </w:pPr>
+      <w:rPr>
+        <w:rFonts w:ascii="Courier New" w:hAnsi="Courier New" w:cs="Courier New" w:hint="default"/>
+      </w:rPr>
+    </w:lvl>
+    <w:lvl w:ilvl="8" w:tplc="08070005" w:tentative="1">
+      <w:start w:val="1"/>
+      <w:numFmt w:val="bullet"/>
+      <w:lvlText w:val=""/>
+      <w:lvlJc w:val="left"/>
+      <w:pPr>
+        <w:ind w:left="6480" w:hanging="360"/>
+      </w:pPr>
+      <w:rPr>
+        <w:rFonts w:ascii="Wingdings" w:hAnsi="Wingdings" w:hint="default"/>
+      </w:rPr>
+    </w:lvl>
+  </w:abstractNum>
+  <w:abstractNum w:abstractNumId="2">
+    <w:nsid w:val="14F41A48"/>
+    <w:multiLevelType w:val="multilevel"/>
+    <w:tmpl w:val="DF56A178"/>
+    <w:lvl w:ilvl="0">
+      <w:start w:val="1"/>
+      <w:numFmt w:val="bullet"/>
+      <w:lvlText w:val="•"/>
+      <w:lvlJc w:val="left"/>
+    </w:lvl>
+    <w:lvl w:ilvl="1">
+      <w:numFmt w:val="decimal"/>
+      <w:lvlText w:val=""/>
+      <w:lvlJc w:val="left"/>
+    </w:lvl>
+    <w:lvl w:ilvl="2">
+      <w:numFmt w:val="decimal"/>
+      <w:lvlText w:val=""/>
+      <w:lvlJc w:val="left"/>
+    </w:lvl>
+    <w:lvl w:ilvl="3">
+      <w:numFmt w:val="decimal"/>
+      <w:lvlText w:val=""/>
+      <w:lvlJc w:val="left"/>
+    </w:lvl>
+    <w:lvl w:ilvl="4">
+      <w:numFmt w:val="decimal"/>
+      <w:lvlText w:val=""/>
+      <w:lvlJc w:val="left"/>
+    </w:lvl>
+    <w:lvl w:ilvl="5">
+      <w:numFmt w:val="decimal"/>
+      <w:lvlText w:val=""/>
+      <w:lvlJc w:val="left"/>
+    </w:lvl>
+    <w:lvl w:ilvl="6">
+      <w:numFmt w:val="decimal"/>
+      <w:lvlText w:val=""/>
+      <w:lvlJc w:val="left"/>
+    </w:lvl>
+    <w:lvl w:ilvl="7">
+      <w:numFmt w:val="decimal"/>
+      <w:lvlText w:val=""/>
+      <w:lvlJc w:val="left"/>
+    </w:lvl>
+    <w:lvl w:ilvl="8">
+      <w:numFmt w:val="decimal"/>
+      <w:lvlText w:val=""/>
+      <w:lvlJc w:val="left"/>
+    </w:lvl>
+  </w:abstractNum>
+  <w:abstractNum w:abstractNumId="3">
+    <w:nsid w:val="153263EB"/>
+    <w:multiLevelType w:val="hybridMultilevel"/>
+    <w:tmpl w:val="416C32EE"/>
+    <w:lvl w:ilvl="0" w:tplc="08070001">
+      <w:start w:val="1"/>
+      <w:numFmt w:val="bullet"/>
+      <w:lvlText w:val=""/>
+      <w:lvlJc w:val="left"/>
+      <w:pPr>
+        <w:ind w:left="720" w:hanging="360"/>
+      </w:pPr>
+      <w:rPr>
+        <w:rFonts w:ascii="Symbol" w:hAnsi="Symbol" w:hint="default"/>
+      </w:rPr>
+    </w:lvl>
+    <w:lvl w:ilvl="1" w:tplc="08070003">
+      <w:start w:val="1"/>
+      <w:numFmt w:val="bullet"/>
+      <w:lvlText w:val="o"/>
+      <w:lvlJc w:val="left"/>
+      <w:pPr>
+        <w:ind w:left="1440" w:hanging="360"/>
+      </w:pPr>
+      <w:rPr>
+        <w:rFonts w:ascii="Courier New" w:hAnsi="Courier New" w:cs="Courier New" w:hint="default"/>
+      </w:rPr>
+    </w:lvl>
+    <w:lvl w:ilvl="2" w:tplc="08070005">
+      <w:start w:val="1"/>
+      <w:numFmt w:val="bullet"/>
+      <w:lvlText w:val=""/>
+      <w:lvlJc w:val="left"/>
+      <w:pPr>
+        <w:ind w:left="2160" w:hanging="360"/>
+      </w:pPr>
+      <w:rPr>
+        <w:rFonts w:ascii="Wingdings" w:hAnsi="Wingdings" w:hint="default"/>
+      </w:rPr>
+    </w:lvl>
+    <w:lvl w:ilvl="3" w:tplc="08070001" w:tentative="1">
+      <w:start w:val="1"/>
+      <w:numFmt w:val="bullet"/>
+      <w:lvlText w:val=""/>
+      <w:lvlJc w:val="left"/>
+      <w:pPr>
+        <w:ind w:left="2880" w:hanging="360"/>
+      </w:pPr>
+      <w:rPr>
+        <w:rFonts w:ascii="Symbol" w:hAnsi="Symbol" w:hint="default"/>
+      </w:rPr>
+    </w:lvl>
+    <w:lvl w:ilvl="4" w:tplc="08070003" w:tentative="1">
+      <w:start w:val="1"/>
+      <w:numFmt w:val="bullet"/>
+      <w:lvlText w:val="o"/>
+      <w:lvlJc w:val="left"/>
+      <w:pPr>
+        <w:ind w:left="3600" w:hanging="360"/>
+      </w:pPr>
+      <w:rPr>
+        <w:rFonts w:ascii="Courier New" w:hAnsi="Courier New" w:cs="Courier New" w:hint="default"/>
+      </w:rPr>
+    </w:lvl>
+    <w:lvl w:ilvl="5" w:tplc="08070005" w:tentative="1">
+      <w:start w:val="1"/>
+      <w:numFmt w:val="bullet"/>
+      <w:lvlText w:val=""/>
+      <w:lvlJc w:val="left"/>
+      <w:pPr>
+        <w:ind w:left="4320" w:hanging="360"/>
+      </w:pPr>
+      <w:rPr>
+        <w:rFonts w:ascii="Wingdings" w:hAnsi="Wingdings" w:hint="default"/>
+      </w:rPr>
+    </w:lvl>
+    <w:lvl w:ilvl="6" w:tplc="08070001" w:tentative="1">
+      <w:start w:val="1"/>
+      <w:numFmt w:val="bullet"/>
+      <w:lvlText w:val=""/>
+      <w:lvlJc w:val="left"/>
+      <w:pPr>
+        <w:ind w:left="5040" w:hanging="360"/>
+      </w:pPr>
+      <w:rPr>
+        <w:rFonts w:ascii="Symbol" w:hAnsi="Symbol" w:hint="default"/>
+      </w:rPr>
+    </w:lvl>
+    <w:lvl w:ilvl="7" w:tplc="08070003" w:tentative="1">
+      <w:start w:val="1"/>
+      <w:numFmt w:val="bullet"/>
+      <w:lvlText w:val="o"/>
+      <w:lvlJc w:val="left"/>
+      <w:pPr>
+        <w:ind w:left="5760" w:hanging="360"/>
+      </w:pPr>
+      <w:rPr>
+        <w:rFonts w:ascii="Courier New" w:hAnsi="Courier New" w:cs="Courier New" w:hint="default"/>
+      </w:rPr>
+    </w:lvl>
+    <w:lvl w:ilvl="8" w:tplc="08070005" w:tentative="1">
+      <w:start w:val="1"/>
+      <w:numFmt w:val="bullet"/>
+      <w:lvlText w:val=""/>
+      <w:lvlJc w:val="left"/>
+      <w:pPr>
+        <w:ind w:left="6480" w:hanging="360"/>
+      </w:pPr>
+      <w:rPr>
+        <w:rFonts w:ascii="Wingdings" w:hAnsi="Wingdings" w:hint="default"/>
+      </w:rPr>
+    </w:lvl>
+  </w:abstractNum>
+  <w:abstractNum w:abstractNumId="4">
     <w:nsid w:val="24157808"/>
     <w:multiLevelType w:val="hybridMultilevel"/>
     <w:tmpl w:val="34DC5E4E"/>
@@ -2034,7 +2766,7 @@
       </w:rPr>
     </w:lvl>
   </w:abstractNum>
-  <w:abstractNum w:abstractNumId="2">
+  <w:abstractNum w:abstractNumId="5">
     <w:nsid w:val="2EAD4D22"/>
     <w:multiLevelType w:val="hybridMultilevel"/>
     <w:tmpl w:val="BAFCE3AC"/>
@@ -2147,7 +2879,170 @@
       </w:rPr>
     </w:lvl>
   </w:abstractNum>
-  <w:abstractNum w:abstractNumId="3">
+  <w:abstractNum w:abstractNumId="6">
+    <w:nsid w:val="48FB7E06"/>
+    <w:multiLevelType w:val="multilevel"/>
+    <w:tmpl w:val="E2BE2178"/>
+    <w:lvl w:ilvl="0">
+      <w:start w:val="1"/>
+      <w:numFmt w:val="bullet"/>
+      <w:lvlText w:val="•"/>
+      <w:lvlJc w:val="left"/>
+    </w:lvl>
+    <w:lvl w:ilvl="1">
+      <w:numFmt w:val="decimal"/>
+      <w:lvlText w:val=""/>
+      <w:lvlJc w:val="left"/>
+    </w:lvl>
+    <w:lvl w:ilvl="2">
+      <w:numFmt w:val="decimal"/>
+      <w:lvlText w:val=""/>
+      <w:lvlJc w:val="left"/>
+    </w:lvl>
+    <w:lvl w:ilvl="3">
+      <w:numFmt w:val="decimal"/>
+      <w:lvlText w:val=""/>
+      <w:lvlJc w:val="left"/>
+    </w:lvl>
+    <w:lvl w:ilvl="4">
+      <w:numFmt w:val="decimal"/>
+      <w:lvlText w:val=""/>
+      <w:lvlJc w:val="left"/>
+    </w:lvl>
+    <w:lvl w:ilvl="5">
+      <w:numFmt w:val="decimal"/>
+      <w:lvlText w:val=""/>
+      <w:lvlJc w:val="left"/>
+    </w:lvl>
+    <w:lvl w:ilvl="6">
+      <w:numFmt w:val="decimal"/>
+      <w:lvlText w:val=""/>
+      <w:lvlJc w:val="left"/>
+    </w:lvl>
+    <w:lvl w:ilvl="7">
+      <w:numFmt w:val="decimal"/>
+      <w:lvlText w:val=""/>
+      <w:lvlJc w:val="left"/>
+    </w:lvl>
+    <w:lvl w:ilvl="8">
+      <w:numFmt w:val="decimal"/>
+      <w:lvlText w:val=""/>
+      <w:lvlJc w:val="left"/>
+    </w:lvl>
+  </w:abstractNum>
+  <w:abstractNum w:abstractNumId="7">
+    <w:nsid w:val="4923788B"/>
+    <w:multiLevelType w:val="hybridMultilevel"/>
+    <w:tmpl w:val="0EF89AF8"/>
+    <w:lvl w:ilvl="0" w:tplc="DBACE252">
+      <w:numFmt w:val="bullet"/>
+      <w:lvlText w:val="-"/>
+      <w:lvlJc w:val="left"/>
+      <w:pPr>
+        <w:ind w:left="720" w:hanging="360"/>
+      </w:pPr>
+      <w:rPr>
+        <w:rFonts w:ascii="Lucida Sans" w:eastAsiaTheme="minorHAnsi" w:hAnsi="Lucida Sans" w:cstheme="minorBidi" w:hint="default"/>
+      </w:rPr>
+    </w:lvl>
+    <w:lvl w:ilvl="1" w:tplc="08070003" w:tentative="1">
+      <w:start w:val="1"/>
+      <w:numFmt w:val="bullet"/>
+      <w:lvlText w:val="o"/>
+      <w:lvlJc w:val="left"/>
+      <w:pPr>
+        <w:ind w:left="1440" w:hanging="360"/>
+      </w:pPr>
+      <w:rPr>
+        <w:rFonts w:ascii="Courier New" w:hAnsi="Courier New" w:cs="Courier New" w:hint="default"/>
+      </w:rPr>
+    </w:lvl>
+    <w:lvl w:ilvl="2" w:tplc="08070005" w:tentative="1">
+      <w:start w:val="1"/>
+      <w:numFmt w:val="bullet"/>
+      <w:lvlText w:val=""/>
+      <w:lvlJc w:val="left"/>
+      <w:pPr>
+        <w:ind w:left="2160" w:hanging="360"/>
+      </w:pPr>
+      <w:rPr>
+        <w:rFonts w:ascii="Wingdings" w:hAnsi="Wingdings" w:hint="default"/>
+      </w:rPr>
+    </w:lvl>
+    <w:lvl w:ilvl="3" w:tplc="08070001" w:tentative="1">
+      <w:start w:val="1"/>
+      <w:numFmt w:val="bullet"/>
+      <w:lvlText w:val=""/>
+      <w:lvlJc w:val="left"/>
+      <w:pPr>
+        <w:ind w:left="2880" w:hanging="360"/>
+      </w:pPr>
+      <w:rPr>
+        <w:rFonts w:ascii="Symbol" w:hAnsi="Symbol" w:hint="default"/>
+      </w:rPr>
+    </w:lvl>
+    <w:lvl w:ilvl="4" w:tplc="08070003" w:tentative="1">
+      <w:start w:val="1"/>
+      <w:numFmt w:val="bullet"/>
+      <w:lvlText w:val="o"/>
+      <w:lvlJc w:val="left"/>
+      <w:pPr>
+        <w:ind w:left="3600" w:hanging="360"/>
+      </w:pPr>
+      <w:rPr>
+        <w:rFonts w:ascii="Courier New" w:hAnsi="Courier New" w:cs="Courier New" w:hint="default"/>
+      </w:rPr>
+    </w:lvl>
+    <w:lvl w:ilvl="5" w:tplc="08070005" w:tentative="1">
+      <w:start w:val="1"/>
+      <w:numFmt w:val="bullet"/>
+      <w:lvlText w:val=""/>
+      <w:lvlJc w:val="left"/>
+      <w:pPr>
+        <w:ind w:left="4320" w:hanging="360"/>
+      </w:pPr>
+      <w:rPr>
+        <w:rFonts w:ascii="Wingdings" w:hAnsi="Wingdings" w:hint="default"/>
+      </w:rPr>
+    </w:lvl>
+    <w:lvl w:ilvl="6" w:tplc="08070001" w:tentative="1">
+      <w:start w:val="1"/>
+      <w:numFmt w:val="bullet"/>
+      <w:lvlText w:val=""/>
+      <w:lvlJc w:val="left"/>
+      <w:pPr>
+        <w:ind w:left="5040" w:hanging="360"/>
+      </w:pPr>
+      <w:rPr>
+        <w:rFonts w:ascii="Symbol" w:hAnsi="Symbol" w:hint="default"/>
+      </w:rPr>
+    </w:lvl>
+    <w:lvl w:ilvl="7" w:tplc="08070003" w:tentative="1">
+      <w:start w:val="1"/>
+      <w:numFmt w:val="bullet"/>
+      <w:lvlText w:val="o"/>
+      <w:lvlJc w:val="left"/>
+      <w:pPr>
+        <w:ind w:left="5760" w:hanging="360"/>
+      </w:pPr>
+      <w:rPr>
+        <w:rFonts w:ascii="Courier New" w:hAnsi="Courier New" w:cs="Courier New" w:hint="default"/>
+      </w:rPr>
+    </w:lvl>
+    <w:lvl w:ilvl="8" w:tplc="08070005" w:tentative="1">
+      <w:start w:val="1"/>
+      <w:numFmt w:val="bullet"/>
+      <w:lvlText w:val=""/>
+      <w:lvlJc w:val="left"/>
+      <w:pPr>
+        <w:ind w:left="6480" w:hanging="360"/>
+      </w:pPr>
+      <w:rPr>
+        <w:rFonts w:ascii="Wingdings" w:hAnsi="Wingdings" w:hint="default"/>
+      </w:rPr>
+    </w:lvl>
+  </w:abstractNum>
+  <w:abstractNum w:abstractNumId="8">
     <w:nsid w:val="735B3DAE"/>
     <w:multiLevelType w:val="hybridMultilevel"/>
     <w:tmpl w:val="D6F29EC8"/>
@@ -2260,23 +3155,92 @@
       </w:rPr>
     </w:lvl>
   </w:abstractNum>
+  <w:abstractNum w:abstractNumId="9">
+    <w:nsid w:val="766E384F"/>
+    <w:multiLevelType w:val="multilevel"/>
+    <w:tmpl w:val="D3F62158"/>
+    <w:lvl w:ilvl="0">
+      <w:start w:val="1"/>
+      <w:numFmt w:val="bullet"/>
+      <w:lvlText w:val="•"/>
+      <w:lvlJc w:val="left"/>
+    </w:lvl>
+    <w:lvl w:ilvl="1">
+      <w:numFmt w:val="decimal"/>
+      <w:lvlText w:val=""/>
+      <w:lvlJc w:val="left"/>
+    </w:lvl>
+    <w:lvl w:ilvl="2">
+      <w:numFmt w:val="decimal"/>
+      <w:lvlText w:val=""/>
+      <w:lvlJc w:val="left"/>
+    </w:lvl>
+    <w:lvl w:ilvl="3">
+      <w:numFmt w:val="decimal"/>
+      <w:lvlText w:val=""/>
+      <w:lvlJc w:val="left"/>
+    </w:lvl>
+    <w:lvl w:ilvl="4">
+      <w:numFmt w:val="decimal"/>
+      <w:lvlText w:val=""/>
+      <w:lvlJc w:val="left"/>
+    </w:lvl>
+    <w:lvl w:ilvl="5">
+      <w:numFmt w:val="decimal"/>
+      <w:lvlText w:val=""/>
+      <w:lvlJc w:val="left"/>
+    </w:lvl>
+    <w:lvl w:ilvl="6">
+      <w:numFmt w:val="decimal"/>
+      <w:lvlText w:val=""/>
+      <w:lvlJc w:val="left"/>
+    </w:lvl>
+    <w:lvl w:ilvl="7">
+      <w:numFmt w:val="decimal"/>
+      <w:lvlText w:val=""/>
+      <w:lvlJc w:val="left"/>
+    </w:lvl>
+    <w:lvl w:ilvl="8">
+      <w:numFmt w:val="decimal"/>
+      <w:lvlText w:val=""/>
+      <w:lvlJc w:val="left"/>
+    </w:lvl>
+  </w:abstractNum>
   <w:num w:numId="1">
-    <w:abstractNumId w:val="2"/>
+    <w:abstractNumId w:val="5"/>
   </w:num>
   <w:num w:numId="2">
-    <w:abstractNumId w:val="1"/>
+    <w:abstractNumId w:val="4"/>
   </w:num>
   <w:num w:numId="3">
     <w:abstractNumId w:val="0"/>
   </w:num>
   <w:num w:numId="4">
+    <w:abstractNumId w:val="8"/>
+  </w:num>
+  <w:num w:numId="5">
+    <w:abstractNumId w:val="6"/>
+  </w:num>
+  <w:num w:numId="6">
+    <w:abstractNumId w:val="9"/>
+  </w:num>
+  <w:num w:numId="7">
+    <w:abstractNumId w:val="2"/>
+  </w:num>
+  <w:num w:numId="8">
+    <w:abstractNumId w:val="1"/>
+  </w:num>
+  <w:num w:numId="9">
     <w:abstractNumId w:val="3"/>
+  </w:num>
+  <w:num w:numId="10">
+    <w:abstractNumId w:val="7"/>
   </w:num>
 </w:numbering>
 </file>
 
 <file path=word/styles.xml><?xml version="1.0" encoding="utf-8"?>
-<w:styles xmlns:mc="http://schemas.openxmlformats.org/markup-compatibility/2006" xmlns:r="http://schemas.openxmlformats.org/officeDocument/2006/relationships" xmlns:w="http://schemas.openxmlformats.org/wordprocessingml/2006/main" xmlns:w14="http://schemas.microsoft.com/office/word/2010/wordml" mc:Ignorable="w14">
+<w:styles xmlns:mc="http://schemas.openxmlformats.org/markup-compatibility/2006" xmlns:r="http://schemas.openxmlformats.org/officeDocument/2006/relationships" xmlns:w="http://schemas.openxmlformats.org/wordprocessingml/2006/main" xmlns:w14="http://schemas.microsoft.com/office/word/2010/wordml" xmlns:w15="http://schemas.microsoft.com/office/word/2012/wordml" mc:Ignorable="w14 w15">
   <w:docDefaults>
     <w:rPrDefault>
       <w:rPr>
@@ -2290,144 +3254,378 @@
       </w:pPr>
     </w:pPrDefault>
   </w:docDefaults>
-  <w:latentStyles w:defLockedState="0" w:defUIPriority="99" w:defSemiHidden="1" w:defUnhideWhenUsed="1" w:defQFormat="0" w:count="267">
-    <w:lsdException w:name="Normal" w:semiHidden="0" w:uiPriority="0" w:unhideWhenUsed="0" w:qFormat="1"/>
-    <w:lsdException w:name="heading 1" w:semiHidden="0" w:uiPriority="9" w:unhideWhenUsed="0" w:qFormat="1"/>
-    <w:lsdException w:name="heading 2" w:uiPriority="9"/>
-    <w:lsdException w:name="heading 3" w:uiPriority="9" w:qFormat="1"/>
-    <w:lsdException w:name="heading 4" w:uiPriority="9" w:qFormat="1"/>
-    <w:lsdException w:name="heading 5" w:uiPriority="9" w:qFormat="1"/>
-    <w:lsdException w:name="heading 6" w:uiPriority="9" w:qFormat="1"/>
-    <w:lsdException w:name="heading 7" w:uiPriority="9" w:qFormat="1"/>
-    <w:lsdException w:name="heading 8" w:uiPriority="9" w:qFormat="1"/>
-    <w:lsdException w:name="heading 9" w:uiPriority="9" w:qFormat="1"/>
-    <w:lsdException w:name="toc 1" w:uiPriority="39"/>
-    <w:lsdException w:name="toc 2" w:uiPriority="39"/>
-    <w:lsdException w:name="toc 3" w:uiPriority="39"/>
-    <w:lsdException w:name="toc 4" w:uiPriority="39"/>
-    <w:lsdException w:name="toc 5" w:uiPriority="39"/>
-    <w:lsdException w:name="toc 6" w:uiPriority="39"/>
-    <w:lsdException w:name="toc 7" w:uiPriority="39"/>
-    <w:lsdException w:name="toc 8" w:uiPriority="39"/>
-    <w:lsdException w:name="toc 9" w:uiPriority="39"/>
-    <w:lsdException w:name="caption" w:uiPriority="35" w:qFormat="1"/>
-    <w:lsdException w:name="Title" w:semiHidden="0" w:uiPriority="10" w:unhideWhenUsed="0" w:qFormat="1"/>
-    <w:lsdException w:name="Default Paragraph Font" w:uiPriority="1"/>
-    <w:lsdException w:name="Subtitle" w:semiHidden="0" w:uiPriority="11" w:unhideWhenUsed="0"/>
-    <w:lsdException w:name="Strong" w:semiHidden="0" w:uiPriority="22" w:unhideWhenUsed="0"/>
-    <w:lsdException w:name="Emphasis" w:semiHidden="0" w:uiPriority="20" w:unhideWhenUsed="0"/>
-    <w:lsdException w:name="Table Grid" w:semiHidden="0" w:uiPriority="59" w:unhideWhenUsed="0"/>
-    <w:lsdException w:name="Placeholder Text" w:unhideWhenUsed="0"/>
-    <w:lsdException w:name="No Spacing" w:semiHidden="0" w:uiPriority="1" w:unhideWhenUsed="0"/>
-    <w:lsdException w:name="Light Shading" w:semiHidden="0" w:uiPriority="60" w:unhideWhenUsed="0"/>
-    <w:lsdException w:name="Light List" w:semiHidden="0" w:uiPriority="61" w:unhideWhenUsed="0"/>
-    <w:lsdException w:name="Light Grid" w:semiHidden="0" w:uiPriority="62" w:unhideWhenUsed="0"/>
-    <w:lsdException w:name="Medium Shading 1" w:semiHidden="0" w:uiPriority="63" w:unhideWhenUsed="0"/>
-    <w:lsdException w:name="Medium Shading 2" w:semiHidden="0" w:uiPriority="64" w:unhideWhenUsed="0"/>
-    <w:lsdException w:name="Medium List 1" w:semiHidden="0" w:uiPriority="65" w:unhideWhenUsed="0"/>
-    <w:lsdException w:name="Medium List 2" w:semiHidden="0" w:uiPriority="66" w:unhideWhenUsed="0"/>
-    <w:lsdException w:name="Medium Grid 1" w:semiHidden="0" w:uiPriority="67" w:unhideWhenUsed="0"/>
-    <w:lsdException w:name="Medium Grid 2" w:semiHidden="0" w:uiPriority="68" w:unhideWhenUsed="0"/>
-    <w:lsdException w:name="Medium Grid 3" w:semiHidden="0" w:uiPriority="69" w:unhideWhenUsed="0"/>
-    <w:lsdException w:name="Dark List" w:semiHidden="0" w:uiPriority="70" w:unhideWhenUsed="0"/>
-    <w:lsdException w:name="Colorful Shading" w:semiHidden="0" w:uiPriority="71" w:unhideWhenUsed="0"/>
-    <w:lsdException w:name="Colorful List" w:semiHidden="0" w:uiPriority="72" w:unhideWhenUsed="0"/>
-    <w:lsdException w:name="Colorful Grid" w:semiHidden="0" w:uiPriority="73" w:unhideWhenUsed="0"/>
-    <w:lsdException w:name="Light Shading Accent 1" w:semiHidden="0" w:uiPriority="60" w:unhideWhenUsed="0"/>
-    <w:lsdException w:name="Light List Accent 1" w:semiHidden="0" w:uiPriority="61" w:unhideWhenUsed="0"/>
-    <w:lsdException w:name="Light Grid Accent 1" w:semiHidden="0" w:uiPriority="62" w:unhideWhenUsed="0"/>
-    <w:lsdException w:name="Medium Shading 1 Accent 1" w:semiHidden="0" w:uiPriority="63" w:unhideWhenUsed="0"/>
-    <w:lsdException w:name="Medium Shading 2 Accent 1" w:semiHidden="0" w:uiPriority="64" w:unhideWhenUsed="0"/>
-    <w:lsdException w:name="Medium List 1 Accent 1" w:semiHidden="0" w:uiPriority="65" w:unhideWhenUsed="0"/>
-    <w:lsdException w:name="Revision" w:unhideWhenUsed="0"/>
-    <w:lsdException w:name="List Paragraph" w:semiHidden="0" w:uiPriority="34" w:unhideWhenUsed="0"/>
-    <w:lsdException w:name="Quote" w:semiHidden="0" w:uiPriority="29" w:unhideWhenUsed="0"/>
-    <w:lsdException w:name="Intense Quote" w:semiHidden="0" w:uiPriority="30" w:unhideWhenUsed="0"/>
-    <w:lsdException w:name="Medium List 2 Accent 1" w:semiHidden="0" w:uiPriority="66" w:unhideWhenUsed="0"/>
-    <w:lsdException w:name="Medium Grid 1 Accent 1" w:semiHidden="0" w:uiPriority="67" w:unhideWhenUsed="0"/>
-    <w:lsdException w:name="Medium Grid 2 Accent 1" w:semiHidden="0" w:uiPriority="68" w:unhideWhenUsed="0"/>
-    <w:lsdException w:name="Medium Grid 3 Accent 1" w:semiHidden="0" w:uiPriority="69" w:unhideWhenUsed="0"/>
-    <w:lsdException w:name="Dark List Accent 1" w:semiHidden="0" w:uiPriority="70" w:unhideWhenUsed="0"/>
-    <w:lsdException w:name="Colorful Shading Accent 1" w:semiHidden="0" w:uiPriority="71" w:unhideWhenUsed="0"/>
-    <w:lsdException w:name="Colorful List Accent 1" w:semiHidden="0" w:uiPriority="72" w:unhideWhenUsed="0"/>
-    <w:lsdException w:name="Colorful Grid Accent 1" w:semiHidden="0" w:uiPriority="73" w:unhideWhenUsed="0"/>
-    <w:lsdException w:name="Light Shading Accent 2" w:semiHidden="0" w:uiPriority="60" w:unhideWhenUsed="0"/>
-    <w:lsdException w:name="Light List Accent 2" w:semiHidden="0" w:uiPriority="61" w:unhideWhenUsed="0"/>
-    <w:lsdException w:name="Light Grid Accent 2" w:semiHidden="0" w:uiPriority="62" w:unhideWhenUsed="0"/>
-    <w:lsdException w:name="Medium Shading 1 Accent 2" w:semiHidden="0" w:uiPriority="63" w:unhideWhenUsed="0"/>
-    <w:lsdException w:name="Medium Shading 2 Accent 2" w:semiHidden="0" w:uiPriority="64" w:unhideWhenUsed="0"/>
-    <w:lsdException w:name="Medium List 1 Accent 2" w:semiHidden="0" w:uiPriority="65" w:unhideWhenUsed="0"/>
-    <w:lsdException w:name="Medium List 2 Accent 2" w:semiHidden="0" w:uiPriority="66" w:unhideWhenUsed="0"/>
-    <w:lsdException w:name="Medium Grid 1 Accent 2" w:semiHidden="0" w:uiPriority="67" w:unhideWhenUsed="0"/>
-    <w:lsdException w:name="Medium Grid 2 Accent 2" w:semiHidden="0" w:uiPriority="68" w:unhideWhenUsed="0"/>
-    <w:lsdException w:name="Medium Grid 3 Accent 2" w:semiHidden="0" w:uiPriority="69" w:unhideWhenUsed="0"/>
-    <w:lsdException w:name="Dark List Accent 2" w:semiHidden="0" w:uiPriority="70" w:unhideWhenUsed="0"/>
-    <w:lsdException w:name="Colorful Shading Accent 2" w:semiHidden="0" w:uiPriority="71" w:unhideWhenUsed="0"/>
-    <w:lsdException w:name="Colorful List Accent 2" w:semiHidden="0" w:uiPriority="72" w:unhideWhenUsed="0"/>
-    <w:lsdException w:name="Colorful Grid Accent 2" w:semiHidden="0" w:uiPriority="73" w:unhideWhenUsed="0"/>
-    <w:lsdException w:name="Light Shading Accent 3" w:semiHidden="0" w:uiPriority="60" w:unhideWhenUsed="0"/>
-    <w:lsdException w:name="Light List Accent 3" w:semiHidden="0" w:uiPriority="61" w:unhideWhenUsed="0"/>
-    <w:lsdException w:name="Light Grid Accent 3" w:semiHidden="0" w:uiPriority="62" w:unhideWhenUsed="0"/>
-    <w:lsdException w:name="Medium Shading 1 Accent 3" w:semiHidden="0" w:uiPriority="63" w:unhideWhenUsed="0"/>
-    <w:lsdException w:name="Medium Shading 2 Accent 3" w:semiHidden="0" w:uiPriority="64" w:unhideWhenUsed="0"/>
-    <w:lsdException w:name="Medium List 1 Accent 3" w:semiHidden="0" w:uiPriority="65" w:unhideWhenUsed="0"/>
-    <w:lsdException w:name="Medium List 2 Accent 3" w:semiHidden="0" w:uiPriority="66" w:unhideWhenUsed="0"/>
-    <w:lsdException w:name="Medium Grid 1 Accent 3" w:semiHidden="0" w:uiPriority="67" w:unhideWhenUsed="0"/>
-    <w:lsdException w:name="Medium Grid 2 Accent 3" w:semiHidden="0" w:uiPriority="68" w:unhideWhenUsed="0"/>
-    <w:lsdException w:name="Medium Grid 3 Accent 3" w:semiHidden="0" w:uiPriority="69" w:unhideWhenUsed="0"/>
-    <w:lsdException w:name="Dark List Accent 3" w:semiHidden="0" w:uiPriority="70" w:unhideWhenUsed="0"/>
-    <w:lsdException w:name="Colorful Shading Accent 3" w:semiHidden="0" w:uiPriority="71" w:unhideWhenUsed="0"/>
-    <w:lsdException w:name="Colorful List Accent 3" w:semiHidden="0" w:uiPriority="72" w:unhideWhenUsed="0"/>
-    <w:lsdException w:name="Colorful Grid Accent 3" w:semiHidden="0" w:uiPriority="73" w:unhideWhenUsed="0"/>
-    <w:lsdException w:name="Light Shading Accent 4" w:semiHidden="0" w:uiPriority="60" w:unhideWhenUsed="0"/>
-    <w:lsdException w:name="Light List Accent 4" w:semiHidden="0" w:uiPriority="61" w:unhideWhenUsed="0"/>
-    <w:lsdException w:name="Light Grid Accent 4" w:semiHidden="0" w:uiPriority="62" w:unhideWhenUsed="0"/>
-    <w:lsdException w:name="Medium Shading 1 Accent 4" w:semiHidden="0" w:uiPriority="63" w:unhideWhenUsed="0"/>
-    <w:lsdException w:name="Medium Shading 2 Accent 4" w:semiHidden="0" w:uiPriority="64" w:unhideWhenUsed="0"/>
-    <w:lsdException w:name="Medium List 1 Accent 4" w:semiHidden="0" w:uiPriority="65" w:unhideWhenUsed="0"/>
-    <w:lsdException w:name="Medium List 2 Accent 4" w:semiHidden="0" w:uiPriority="66" w:unhideWhenUsed="0"/>
-    <w:lsdException w:name="Medium Grid 1 Accent 4" w:semiHidden="0" w:uiPriority="67" w:unhideWhenUsed="0"/>
-    <w:lsdException w:name="Medium Grid 2 Accent 4" w:semiHidden="0" w:uiPriority="68" w:unhideWhenUsed="0"/>
-    <w:lsdException w:name="Medium Grid 3 Accent 4" w:semiHidden="0" w:uiPriority="69" w:unhideWhenUsed="0"/>
-    <w:lsdException w:name="Dark List Accent 4" w:semiHidden="0" w:uiPriority="70" w:unhideWhenUsed="0"/>
-    <w:lsdException w:name="Colorful Shading Accent 4" w:semiHidden="0" w:uiPriority="71" w:unhideWhenUsed="0"/>
-    <w:lsdException w:name="Colorful List Accent 4" w:semiHidden="0" w:uiPriority="72" w:unhideWhenUsed="0"/>
-    <w:lsdException w:name="Colorful Grid Accent 4" w:semiHidden="0" w:uiPriority="73" w:unhideWhenUsed="0"/>
-    <w:lsdException w:name="Light Shading Accent 5" w:semiHidden="0" w:uiPriority="60" w:unhideWhenUsed="0"/>
-    <w:lsdException w:name="Light List Accent 5" w:semiHidden="0" w:uiPriority="61" w:unhideWhenUsed="0"/>
-    <w:lsdException w:name="Light Grid Accent 5" w:semiHidden="0" w:uiPriority="62" w:unhideWhenUsed="0"/>
-    <w:lsdException w:name="Medium Shading 1 Accent 5" w:semiHidden="0" w:uiPriority="63" w:unhideWhenUsed="0"/>
-    <w:lsdException w:name="Medium Shading 2 Accent 5" w:semiHidden="0" w:uiPriority="64" w:unhideWhenUsed="0"/>
-    <w:lsdException w:name="Medium List 1 Accent 5" w:semiHidden="0" w:uiPriority="65" w:unhideWhenUsed="0"/>
-    <w:lsdException w:name="Medium List 2 Accent 5" w:semiHidden="0" w:uiPriority="66" w:unhideWhenUsed="0"/>
-    <w:lsdException w:name="Medium Grid 1 Accent 5" w:semiHidden="0" w:uiPriority="67" w:unhideWhenUsed="0"/>
-    <w:lsdException w:name="Medium Grid 2 Accent 5" w:semiHidden="0" w:uiPriority="68" w:unhideWhenUsed="0"/>
-    <w:lsdException w:name="Medium Grid 3 Accent 5" w:semiHidden="0" w:uiPriority="69" w:unhideWhenUsed="0"/>
-    <w:lsdException w:name="Dark List Accent 5" w:semiHidden="0" w:uiPriority="70" w:unhideWhenUsed="0"/>
-    <w:lsdException w:name="Colorful Shading Accent 5" w:semiHidden="0" w:uiPriority="71" w:unhideWhenUsed="0"/>
-    <w:lsdException w:name="Colorful List Accent 5" w:semiHidden="0" w:uiPriority="72" w:unhideWhenUsed="0"/>
-    <w:lsdException w:name="Colorful Grid Accent 5" w:semiHidden="0" w:uiPriority="73" w:unhideWhenUsed="0"/>
-    <w:lsdException w:name="Light Shading Accent 6" w:semiHidden="0" w:uiPriority="60" w:unhideWhenUsed="0"/>
-    <w:lsdException w:name="Light List Accent 6" w:semiHidden="0" w:uiPriority="61" w:unhideWhenUsed="0"/>
-    <w:lsdException w:name="Light Grid Accent 6" w:semiHidden="0" w:uiPriority="62" w:unhideWhenUsed="0"/>
-    <w:lsdException w:name="Medium Shading 1 Accent 6" w:semiHidden="0" w:uiPriority="63" w:unhideWhenUsed="0"/>
-    <w:lsdException w:name="Medium Shading 2 Accent 6" w:semiHidden="0" w:uiPriority="64" w:unhideWhenUsed="0"/>
-    <w:lsdException w:name="Medium List 1 Accent 6" w:semiHidden="0" w:uiPriority="65" w:unhideWhenUsed="0"/>
-    <w:lsdException w:name="Medium List 2 Accent 6" w:semiHidden="0" w:uiPriority="66" w:unhideWhenUsed="0"/>
-    <w:lsdException w:name="Medium Grid 1 Accent 6" w:semiHidden="0" w:uiPriority="67" w:unhideWhenUsed="0"/>
-    <w:lsdException w:name="Medium Grid 2 Accent 6" w:semiHidden="0" w:uiPriority="68" w:unhideWhenUsed="0"/>
-    <w:lsdException w:name="Medium Grid 3 Accent 6" w:semiHidden="0" w:uiPriority="69" w:unhideWhenUsed="0"/>
-    <w:lsdException w:name="Dark List Accent 6" w:semiHidden="0" w:uiPriority="70" w:unhideWhenUsed="0"/>
-    <w:lsdException w:name="Colorful Shading Accent 6" w:semiHidden="0" w:uiPriority="71" w:unhideWhenUsed="0"/>
-    <w:lsdException w:name="Colorful List Accent 6" w:semiHidden="0" w:uiPriority="72" w:unhideWhenUsed="0"/>
-    <w:lsdException w:name="Colorful Grid Accent 6" w:semiHidden="0" w:uiPriority="73" w:unhideWhenUsed="0"/>
-    <w:lsdException w:name="Subtle Emphasis" w:semiHidden="0" w:uiPriority="19" w:unhideWhenUsed="0"/>
-    <w:lsdException w:name="Intense Emphasis" w:semiHidden="0" w:uiPriority="21" w:unhideWhenUsed="0"/>
-    <w:lsdException w:name="Subtle Reference" w:semiHidden="0" w:uiPriority="31" w:unhideWhenUsed="0"/>
-    <w:lsdException w:name="Intense Reference" w:semiHidden="0" w:uiPriority="32" w:unhideWhenUsed="0"/>
-    <w:lsdException w:name="Book Title" w:semiHidden="0" w:uiPriority="33" w:unhideWhenUsed="0"/>
-    <w:lsdException w:name="Bibliography" w:uiPriority="37"/>
-    <w:lsdException w:name="TOC Heading" w:uiPriority="39" w:qFormat="1"/>
+  <w:latentStyles w:defLockedState="0" w:defUIPriority="99" w:defSemiHidden="0" w:defUnhideWhenUsed="0" w:defQFormat="0" w:count="371">
+    <w:lsdException w:name="Normal" w:uiPriority="0" w:qFormat="1"/>
+    <w:lsdException w:name="heading 1" w:uiPriority="9" w:qFormat="1"/>
+    <w:lsdException w:name="heading 2" w:semiHidden="1" w:uiPriority="9" w:unhideWhenUsed="1"/>
+    <w:lsdException w:name="heading 3" w:semiHidden="1" w:uiPriority="9" w:unhideWhenUsed="1" w:qFormat="1"/>
+    <w:lsdException w:name="heading 4" w:semiHidden="1" w:uiPriority="9" w:unhideWhenUsed="1" w:qFormat="1"/>
+    <w:lsdException w:name="heading 5" w:semiHidden="1" w:uiPriority="9" w:unhideWhenUsed="1" w:qFormat="1"/>
+    <w:lsdException w:name="heading 6" w:semiHidden="1" w:uiPriority="9" w:unhideWhenUsed="1" w:qFormat="1"/>
+    <w:lsdException w:name="heading 7" w:semiHidden="1" w:uiPriority="9" w:unhideWhenUsed="1" w:qFormat="1"/>
+    <w:lsdException w:name="heading 8" w:semiHidden="1" w:uiPriority="9" w:unhideWhenUsed="1" w:qFormat="1"/>
+    <w:lsdException w:name="heading 9" w:semiHidden="1" w:uiPriority="9" w:unhideWhenUsed="1" w:qFormat="1"/>
+    <w:lsdException w:name="index 1" w:semiHidden="1" w:unhideWhenUsed="1"/>
+    <w:lsdException w:name="index 2" w:semiHidden="1" w:unhideWhenUsed="1"/>
+    <w:lsdException w:name="index 3" w:semiHidden="1" w:unhideWhenUsed="1"/>
+    <w:lsdException w:name="index 4" w:semiHidden="1" w:unhideWhenUsed="1"/>
+    <w:lsdException w:name="index 5" w:semiHidden="1" w:unhideWhenUsed="1"/>
+    <w:lsdException w:name="index 6" w:semiHidden="1" w:unhideWhenUsed="1"/>
+    <w:lsdException w:name="index 7" w:semiHidden="1" w:unhideWhenUsed="1"/>
+    <w:lsdException w:name="index 8" w:semiHidden="1" w:unhideWhenUsed="1"/>
+    <w:lsdException w:name="index 9" w:semiHidden="1" w:unhideWhenUsed="1"/>
+    <w:lsdException w:name="toc 1" w:semiHidden="1" w:uiPriority="39" w:unhideWhenUsed="1"/>
+    <w:lsdException w:name="toc 2" w:semiHidden="1" w:uiPriority="39" w:unhideWhenUsed="1"/>
+    <w:lsdException w:name="toc 3" w:semiHidden="1" w:uiPriority="39" w:unhideWhenUsed="1"/>
+    <w:lsdException w:name="toc 4" w:semiHidden="1" w:uiPriority="39" w:unhideWhenUsed="1"/>
+    <w:lsdException w:name="toc 5" w:semiHidden="1" w:uiPriority="39" w:unhideWhenUsed="1"/>
+    <w:lsdException w:name="toc 6" w:semiHidden="1" w:uiPriority="39" w:unhideWhenUsed="1"/>
+    <w:lsdException w:name="toc 7" w:semiHidden="1" w:uiPriority="39" w:unhideWhenUsed="1"/>
+    <w:lsdException w:name="toc 8" w:semiHidden="1" w:uiPriority="39" w:unhideWhenUsed="1"/>
+    <w:lsdException w:name="toc 9" w:semiHidden="1" w:uiPriority="39" w:unhideWhenUsed="1"/>
+    <w:lsdException w:name="Normal Indent" w:semiHidden="1" w:unhideWhenUsed="1"/>
+    <w:lsdException w:name="footnote text" w:semiHidden="1" w:unhideWhenUsed="1"/>
+    <w:lsdException w:name="annotation text" w:semiHidden="1" w:unhideWhenUsed="1"/>
+    <w:lsdException w:name="header" w:semiHidden="1" w:unhideWhenUsed="1"/>
+    <w:lsdException w:name="footer" w:semiHidden="1" w:unhideWhenUsed="1"/>
+    <w:lsdException w:name="index heading" w:semiHidden="1" w:unhideWhenUsed="1"/>
+    <w:lsdException w:name="caption" w:semiHidden="1" w:uiPriority="35" w:unhideWhenUsed="1" w:qFormat="1"/>
+    <w:lsdException w:name="table of figures" w:semiHidden="1" w:unhideWhenUsed="1"/>
+    <w:lsdException w:name="envelope address" w:semiHidden="1" w:unhideWhenUsed="1"/>
+    <w:lsdException w:name="envelope return" w:semiHidden="1" w:unhideWhenUsed="1"/>
+    <w:lsdException w:name="footnote reference" w:semiHidden="1" w:unhideWhenUsed="1"/>
+    <w:lsdException w:name="annotation reference" w:semiHidden="1" w:unhideWhenUsed="1"/>
+    <w:lsdException w:name="line number" w:semiHidden="1" w:unhideWhenUsed="1"/>
+    <w:lsdException w:name="page number" w:semiHidden="1" w:unhideWhenUsed="1"/>
+    <w:lsdException w:name="endnote reference" w:semiHidden="1" w:unhideWhenUsed="1"/>
+    <w:lsdException w:name="endnote text" w:semiHidden="1" w:unhideWhenUsed="1"/>
+    <w:lsdException w:name="table of authorities" w:semiHidden="1" w:unhideWhenUsed="1"/>
+    <w:lsdException w:name="macro" w:semiHidden="1" w:unhideWhenUsed="1"/>
+    <w:lsdException w:name="toa heading" w:semiHidden="1" w:unhideWhenUsed="1"/>
+    <w:lsdException w:name="List" w:semiHidden="1" w:unhideWhenUsed="1"/>
+    <w:lsdException w:name="List Bullet" w:semiHidden="1" w:unhideWhenUsed="1"/>
+    <w:lsdException w:name="List Number" w:semiHidden="1" w:unhideWhenUsed="1"/>
+    <w:lsdException w:name="List 2" w:semiHidden="1" w:unhideWhenUsed="1"/>
+    <w:lsdException w:name="List 3" w:semiHidden="1" w:unhideWhenUsed="1"/>
+    <w:lsdException w:name="List 4" w:semiHidden="1" w:unhideWhenUsed="1"/>
+    <w:lsdException w:name="List 5" w:semiHidden="1" w:unhideWhenUsed="1"/>
+    <w:lsdException w:name="List Bullet 2" w:semiHidden="1" w:unhideWhenUsed="1"/>
+    <w:lsdException w:name="List Bullet 3" w:semiHidden="1" w:unhideWhenUsed="1"/>
+    <w:lsdException w:name="List Bullet 4" w:semiHidden="1" w:unhideWhenUsed="1"/>
+    <w:lsdException w:name="List Bullet 5" w:semiHidden="1" w:unhideWhenUsed="1"/>
+    <w:lsdException w:name="List Number 2" w:semiHidden="1" w:unhideWhenUsed="1"/>
+    <w:lsdException w:name="List Number 3" w:semiHidden="1" w:unhideWhenUsed="1"/>
+    <w:lsdException w:name="List Number 4" w:semiHidden="1" w:unhideWhenUsed="1"/>
+    <w:lsdException w:name="List Number 5" w:semiHidden="1" w:unhideWhenUsed="1"/>
+    <w:lsdException w:name="Title" w:uiPriority="10" w:qFormat="1"/>
+    <w:lsdException w:name="Closing" w:semiHidden="1" w:unhideWhenUsed="1"/>
+    <w:lsdException w:name="Signature" w:semiHidden="1" w:unhideWhenUsed="1"/>
+    <w:lsdException w:name="Default Paragraph Font" w:semiHidden="1" w:uiPriority="1" w:unhideWhenUsed="1"/>
+    <w:lsdException w:name="Body Text" w:semiHidden="1" w:unhideWhenUsed="1"/>
+    <w:lsdException w:name="Body Text Indent" w:semiHidden="1" w:unhideWhenUsed="1"/>
+    <w:lsdException w:name="List Continue" w:semiHidden="1" w:unhideWhenUsed="1"/>
+    <w:lsdException w:name="List Continue 2" w:semiHidden="1" w:unhideWhenUsed="1"/>
+    <w:lsdException w:name="List Continue 3" w:semiHidden="1" w:unhideWhenUsed="1"/>
+    <w:lsdException w:name="List Continue 4" w:semiHidden="1" w:unhideWhenUsed="1"/>
+    <w:lsdException w:name="List Continue 5" w:semiHidden="1" w:unhideWhenUsed="1"/>
+    <w:lsdException w:name="Message Header" w:semiHidden="1" w:unhideWhenUsed="1"/>
+    <w:lsdException w:name="Subtitle" w:uiPriority="11"/>
+    <w:lsdException w:name="Salutation" w:semiHidden="1" w:unhideWhenUsed="1"/>
+    <w:lsdException w:name="Date" w:semiHidden="1" w:unhideWhenUsed="1"/>
+    <w:lsdException w:name="Body Text First Indent" w:semiHidden="1" w:unhideWhenUsed="1"/>
+    <w:lsdException w:name="Body Text First Indent 2" w:semiHidden="1" w:unhideWhenUsed="1"/>
+    <w:lsdException w:name="Note Heading" w:semiHidden="1" w:unhideWhenUsed="1"/>
+    <w:lsdException w:name="Body Text 2" w:semiHidden="1" w:unhideWhenUsed="1"/>
+    <w:lsdException w:name="Body Text 3" w:semiHidden="1" w:unhideWhenUsed="1"/>
+    <w:lsdException w:name="Body Text Indent 2" w:semiHidden="1" w:unhideWhenUsed="1"/>
+    <w:lsdException w:name="Body Text Indent 3" w:semiHidden="1" w:unhideWhenUsed="1"/>
+    <w:lsdException w:name="Block Text" w:semiHidden="1" w:unhideWhenUsed="1"/>
+    <w:lsdException w:name="Hyperlink" w:semiHidden="1" w:unhideWhenUsed="1"/>
+    <w:lsdException w:name="FollowedHyperlink" w:semiHidden="1" w:unhideWhenUsed="1"/>
+    <w:lsdException w:name="Strong" w:uiPriority="22"/>
+    <w:lsdException w:name="Emphasis" w:uiPriority="20"/>
+    <w:lsdException w:name="Document Map" w:semiHidden="1" w:unhideWhenUsed="1"/>
+    <w:lsdException w:name="Plain Text" w:semiHidden="1" w:unhideWhenUsed="1"/>
+    <w:lsdException w:name="E-mail Signature" w:semiHidden="1" w:unhideWhenUsed="1"/>
+    <w:lsdException w:name="HTML Top of Form" w:semiHidden="1" w:unhideWhenUsed="1"/>
+    <w:lsdException w:name="HTML Bottom of Form" w:semiHidden="1" w:unhideWhenUsed="1"/>
+    <w:lsdException w:name="Normal (Web)" w:semiHidden="1" w:unhideWhenUsed="1"/>
+    <w:lsdException w:name="HTML Acronym" w:semiHidden="1" w:unhideWhenUsed="1"/>
+    <w:lsdException w:name="HTML Address" w:semiHidden="1" w:unhideWhenUsed="1"/>
+    <w:lsdException w:name="HTML Cite" w:semiHidden="1" w:unhideWhenUsed="1"/>
+    <w:lsdException w:name="HTML Code" w:semiHidden="1" w:unhideWhenUsed="1"/>
+    <w:lsdException w:name="HTML Definition" w:semiHidden="1" w:unhideWhenUsed="1"/>
+    <w:lsdException w:name="HTML Keyboard" w:semiHidden="1" w:unhideWhenUsed="1"/>
+    <w:lsdException w:name="HTML Preformatted" w:semiHidden="1" w:unhideWhenUsed="1"/>
+    <w:lsdException w:name="HTML Sample" w:semiHidden="1" w:unhideWhenUsed="1"/>
+    <w:lsdException w:name="HTML Typewriter" w:semiHidden="1" w:unhideWhenUsed="1"/>
+    <w:lsdException w:name="HTML Variable" w:semiHidden="1" w:unhideWhenUsed="1"/>
+    <w:lsdException w:name="Normal Table" w:semiHidden="1" w:unhideWhenUsed="1"/>
+    <w:lsdException w:name="annotation subject" w:semiHidden="1" w:unhideWhenUsed="1"/>
+    <w:lsdException w:name="No List" w:semiHidden="1" w:unhideWhenUsed="1"/>
+    <w:lsdException w:name="Outline List 1" w:semiHidden="1" w:unhideWhenUsed="1"/>
+    <w:lsdException w:name="Outline List 2" w:semiHidden="1" w:unhideWhenUsed="1"/>
+    <w:lsdException w:name="Outline List 3" w:semiHidden="1" w:unhideWhenUsed="1"/>
+    <w:lsdException w:name="Table Simple 1" w:semiHidden="1" w:unhideWhenUsed="1"/>
+    <w:lsdException w:name="Table Simple 2" w:semiHidden="1" w:unhideWhenUsed="1"/>
+    <w:lsdException w:name="Table Simple 3" w:semiHidden="1" w:unhideWhenUsed="1"/>
+    <w:lsdException w:name="Table Classic 1" w:semiHidden="1" w:unhideWhenUsed="1"/>
+    <w:lsdException w:name="Table Classic 2" w:semiHidden="1" w:unhideWhenUsed="1"/>
+    <w:lsdException w:name="Table Classic 3" w:semiHidden="1" w:unhideWhenUsed="1"/>
+    <w:lsdException w:name="Table Classic 4" w:semiHidden="1" w:unhideWhenUsed="1"/>
+    <w:lsdException w:name="Table Colorful 1" w:semiHidden="1" w:unhideWhenUsed="1"/>
+    <w:lsdException w:name="Table Colorful 2" w:semiHidden="1" w:unhideWhenUsed="1"/>
+    <w:lsdException w:name="Table Colorful 3" w:semiHidden="1" w:unhideWhenUsed="1"/>
+    <w:lsdException w:name="Table Columns 1" w:semiHidden="1" w:unhideWhenUsed="1"/>
+    <w:lsdException w:name="Table Columns 2" w:semiHidden="1" w:unhideWhenUsed="1"/>
+    <w:lsdException w:name="Table Columns 3" w:semiHidden="1" w:unhideWhenUsed="1"/>
+    <w:lsdException w:name="Table Columns 4" w:semiHidden="1" w:unhideWhenUsed="1"/>
+    <w:lsdException w:name="Table Columns 5" w:semiHidden="1" w:unhideWhenUsed="1"/>
+    <w:lsdException w:name="Table Grid 1" w:semiHidden="1" w:unhideWhenUsed="1"/>
+    <w:lsdException w:name="Table Grid 2" w:semiHidden="1" w:unhideWhenUsed="1"/>
+    <w:lsdException w:name="Table Grid 3" w:semiHidden="1" w:unhideWhenUsed="1"/>
+    <w:lsdException w:name="Table Grid 4" w:semiHidden="1" w:unhideWhenUsed="1"/>
+    <w:lsdException w:name="Table Grid 5" w:semiHidden="1" w:unhideWhenUsed="1"/>
+    <w:lsdException w:name="Table Grid 6" w:semiHidden="1" w:unhideWhenUsed="1"/>
+    <w:lsdException w:name="Table Grid 7" w:semiHidden="1" w:unhideWhenUsed="1"/>
+    <w:lsdException w:name="Table Grid 8" w:semiHidden="1" w:unhideWhenUsed="1"/>
+    <w:lsdException w:name="Table List 1" w:semiHidden="1" w:unhideWhenUsed="1"/>
+    <w:lsdException w:name="Table List 2" w:semiHidden="1" w:unhideWhenUsed="1"/>
+    <w:lsdException w:name="Table List 3" w:semiHidden="1" w:unhideWhenUsed="1"/>
+    <w:lsdException w:name="Table List 4" w:semiHidden="1" w:unhideWhenUsed="1"/>
+    <w:lsdException w:name="Table List 5" w:semiHidden="1" w:unhideWhenUsed="1"/>
+    <w:lsdException w:name="Table List 6" w:semiHidden="1" w:unhideWhenUsed="1"/>
+    <w:lsdException w:name="Table List 7" w:semiHidden="1" w:unhideWhenUsed="1"/>
+    <w:lsdException w:name="Table List 8" w:semiHidden="1" w:unhideWhenUsed="1"/>
+    <w:lsdException w:name="Table 3D effects 1" w:semiHidden="1" w:unhideWhenUsed="1"/>
+    <w:lsdException w:name="Table 3D effects 2" w:semiHidden="1" w:unhideWhenUsed="1"/>
+    <w:lsdException w:name="Table 3D effects 3" w:semiHidden="1" w:unhideWhenUsed="1"/>
+    <w:lsdException w:name="Table Contemporary" w:semiHidden="1" w:unhideWhenUsed="1"/>
+    <w:lsdException w:name="Table Elegant" w:semiHidden="1" w:unhideWhenUsed="1"/>
+    <w:lsdException w:name="Table Professional" w:semiHidden="1" w:unhideWhenUsed="1"/>
+    <w:lsdException w:name="Table Subtle 1" w:semiHidden="1" w:unhideWhenUsed="1"/>
+    <w:lsdException w:name="Table Subtle 2" w:semiHidden="1" w:unhideWhenUsed="1"/>
+    <w:lsdException w:name="Table Web 1" w:semiHidden="1" w:unhideWhenUsed="1"/>
+    <w:lsdException w:name="Table Web 2" w:semiHidden="1" w:unhideWhenUsed="1"/>
+    <w:lsdException w:name="Table Web 3" w:semiHidden="1" w:unhideWhenUsed="1"/>
+    <w:lsdException w:name="Balloon Text" w:semiHidden="1" w:unhideWhenUsed="1"/>
+    <w:lsdException w:name="Table Grid" w:uiPriority="59"/>
+    <w:lsdException w:name="Table Theme" w:semiHidden="1" w:unhideWhenUsed="1"/>
+    <w:lsdException w:name="Placeholder Text" w:semiHidden="1"/>
+    <w:lsdException w:name="No Spacing" w:uiPriority="1"/>
+    <w:lsdException w:name="Light Shading" w:uiPriority="60"/>
+    <w:lsdException w:name="Light List" w:uiPriority="61"/>
+    <w:lsdException w:name="Light Grid" w:uiPriority="62"/>
+    <w:lsdException w:name="Medium Shading 1" w:uiPriority="63"/>
+    <w:lsdException w:name="Medium Shading 2" w:uiPriority="64"/>
+    <w:lsdException w:name="Medium List 1" w:uiPriority="65"/>
+    <w:lsdException w:name="Medium List 2" w:uiPriority="66"/>
+    <w:lsdException w:name="Medium Grid 1" w:uiPriority="67"/>
+    <w:lsdException w:name="Medium Grid 2" w:uiPriority="68"/>
+    <w:lsdException w:name="Medium Grid 3" w:uiPriority="69"/>
+    <w:lsdException w:name="Dark List" w:uiPriority="70"/>
+    <w:lsdException w:name="Colorful Shading" w:uiPriority="71"/>
+    <w:lsdException w:name="Colorful List" w:uiPriority="72"/>
+    <w:lsdException w:name="Colorful Grid" w:uiPriority="73"/>
+    <w:lsdException w:name="Light Shading Accent 1" w:uiPriority="60"/>
+    <w:lsdException w:name="Light List Accent 1" w:uiPriority="61"/>
+    <w:lsdException w:name="Light Grid Accent 1" w:uiPriority="62"/>
+    <w:lsdException w:name="Medium Shading 1 Accent 1" w:uiPriority="63"/>
+    <w:lsdException w:name="Medium Shading 2 Accent 1" w:uiPriority="64"/>
+    <w:lsdException w:name="Medium List 1 Accent 1" w:uiPriority="65"/>
+    <w:lsdException w:name="Revision" w:semiHidden="1"/>
+    <w:lsdException w:name="List Paragraph" w:uiPriority="34"/>
+    <w:lsdException w:name="Quote" w:uiPriority="29"/>
+    <w:lsdException w:name="Intense Quote" w:uiPriority="30"/>
+    <w:lsdException w:name="Medium List 2 Accent 1" w:uiPriority="66"/>
+    <w:lsdException w:name="Medium Grid 1 Accent 1" w:uiPriority="67"/>
+    <w:lsdException w:name="Medium Grid 2 Accent 1" w:uiPriority="68"/>
+    <w:lsdException w:name="Medium Grid 3 Accent 1" w:uiPriority="69"/>
+    <w:lsdException w:name="Dark List Accent 1" w:uiPriority="70"/>
+    <w:lsdException w:name="Colorful Shading Accent 1" w:uiPriority="71"/>
+    <w:lsdException w:name="Colorful List Accent 1" w:uiPriority="72"/>
+    <w:lsdException w:name="Colorful Grid Accent 1" w:uiPriority="73"/>
+    <w:lsdException w:name="Light Shading Accent 2" w:uiPriority="60"/>
+    <w:lsdException w:name="Light List Accent 2" w:uiPriority="61"/>
+    <w:lsdException w:name="Light Grid Accent 2" w:uiPriority="62"/>
+    <w:lsdException w:name="Medium Shading 1 Accent 2" w:uiPriority="63"/>
+    <w:lsdException w:name="Medium Shading 2 Accent 2" w:uiPriority="64"/>
+    <w:lsdException w:name="Medium List 1 Accent 2" w:uiPriority="65"/>
+    <w:lsdException w:name="Medium List 2 Accent 2" w:uiPriority="66"/>
+    <w:lsdException w:name="Medium Grid 1 Accent 2" w:uiPriority="67"/>
+    <w:lsdException w:name="Medium Grid 2 Accent 2" w:uiPriority="68"/>
+    <w:lsdException w:name="Medium Grid 3 Accent 2" w:uiPriority="69"/>
+    <w:lsdException w:name="Dark List Accent 2" w:uiPriority="70"/>
+    <w:lsdException w:name="Colorful Shading Accent 2" w:uiPriority="71"/>
+    <w:lsdException w:name="Colorful List Accent 2" w:uiPriority="72"/>
+    <w:lsdException w:name="Colorful Grid Accent 2" w:uiPriority="73"/>
+    <w:lsdException w:name="Light Shading Accent 3" w:uiPriority="60"/>
+    <w:lsdException w:name="Light List Accent 3" w:uiPriority="61"/>
+    <w:lsdException w:name="Light Grid Accent 3" w:uiPriority="62"/>
+    <w:lsdException w:name="Medium Shading 1 Accent 3" w:uiPriority="63"/>
+    <w:lsdException w:name="Medium Shading 2 Accent 3" w:uiPriority="64"/>
+    <w:lsdException w:name="Medium List 1 Accent 3" w:uiPriority="65"/>
+    <w:lsdException w:name="Medium List 2 Accent 3" w:uiPriority="66"/>
+    <w:lsdException w:name="Medium Grid 1 Accent 3" w:uiPriority="67"/>
+    <w:lsdException w:name="Medium Grid 2 Accent 3" w:uiPriority="68"/>
+    <w:lsdException w:name="Medium Grid 3 Accent 3" w:uiPriority="69"/>
+    <w:lsdException w:name="Dark List Accent 3" w:uiPriority="70"/>
+    <w:lsdException w:name="Colorful Shading Accent 3" w:uiPriority="71"/>
+    <w:lsdException w:name="Colorful List Accent 3" w:uiPriority="72"/>
+    <w:lsdException w:name="Colorful Grid Accent 3" w:uiPriority="73"/>
+    <w:lsdException w:name="Light Shading Accent 4" w:uiPriority="60"/>
+    <w:lsdException w:name="Light List Accent 4" w:uiPriority="61"/>
+    <w:lsdException w:name="Light Grid Accent 4" w:uiPriority="62"/>
+    <w:lsdException w:name="Medium Shading 1 Accent 4" w:uiPriority="63"/>
+    <w:lsdException w:name="Medium Shading 2 Accent 4" w:uiPriority="64"/>
+    <w:lsdException w:name="Medium List 1 Accent 4" w:uiPriority="65"/>
+    <w:lsdException w:name="Medium List 2 Accent 4" w:uiPriority="66"/>
+    <w:lsdException w:name="Medium Grid 1 Accent 4" w:uiPriority="67"/>
+    <w:lsdException w:name="Medium Grid 2 Accent 4" w:uiPriority="68"/>
+    <w:lsdException w:name="Medium Grid 3 Accent 4" w:uiPriority="69"/>
+    <w:lsdException w:name="Dark List Accent 4" w:uiPriority="70"/>
+    <w:lsdException w:name="Colorful Shading Accent 4" w:uiPriority="71"/>
+    <w:lsdException w:name="Colorful List Accent 4" w:uiPriority="72"/>
+    <w:lsdException w:name="Colorful Grid Accent 4" w:uiPriority="73"/>
+    <w:lsdException w:name="Light Shading Accent 5" w:uiPriority="60"/>
+    <w:lsdException w:name="Light List Accent 5" w:uiPriority="61"/>
+    <w:lsdException w:name="Light Grid Accent 5" w:uiPriority="62"/>
+    <w:lsdException w:name="Medium Shading 1 Accent 5" w:uiPriority="63"/>
+    <w:lsdException w:name="Medium Shading 2 Accent 5" w:uiPriority="64"/>
+    <w:lsdException w:name="Medium List 1 Accent 5" w:uiPriority="65"/>
+    <w:lsdException w:name="Medium List 2 Accent 5" w:uiPriority="66"/>
+    <w:lsdException w:name="Medium Grid 1 Accent 5" w:uiPriority="67"/>
+    <w:lsdException w:name="Medium Grid 2 Accent 5" w:uiPriority="68"/>
+    <w:lsdException w:name="Medium Grid 3 Accent 5" w:uiPriority="69"/>
+    <w:lsdException w:name="Dark List Accent 5" w:uiPriority="70"/>
+    <w:lsdException w:name="Colorful Shading Accent 5" w:uiPriority="71"/>
+    <w:lsdException w:name="Colorful List Accent 5" w:uiPriority="72"/>
+    <w:lsdException w:name="Colorful Grid Accent 5" w:uiPriority="73"/>
+    <w:lsdException w:name="Light Shading Accent 6" w:uiPriority="60"/>
+    <w:lsdException w:name="Light List Accent 6" w:uiPriority="61"/>
+    <w:lsdException w:name="Light Grid Accent 6" w:uiPriority="62"/>
+    <w:lsdException w:name="Medium Shading 1 Accent 6" w:uiPriority="63"/>
+    <w:lsdException w:name="Medium Shading 2 Accent 6" w:uiPriority="64"/>
+    <w:lsdException w:name="Medium List 1 Accent 6" w:uiPriority="65"/>
+    <w:lsdException w:name="Medium List 2 Accent 6" w:uiPriority="66"/>
+    <w:lsdException w:name="Medium Grid 1 Accent 6" w:uiPriority="67"/>
+    <w:lsdException w:name="Medium Grid 2 Accent 6" w:uiPriority="68"/>
+    <w:lsdException w:name="Medium Grid 3 Accent 6" w:uiPriority="69"/>
+    <w:lsdException w:name="Dark List Accent 6" w:uiPriority="70"/>
+    <w:lsdException w:name="Colorful Shading Accent 6" w:uiPriority="71"/>
+    <w:lsdException w:name="Colorful List Accent 6" w:uiPriority="72"/>
+    <w:lsdException w:name="Colorful Grid Accent 6" w:uiPriority="73"/>
+    <w:lsdException w:name="Subtle Emphasis" w:uiPriority="19"/>
+    <w:lsdException w:name="Intense Emphasis" w:uiPriority="21"/>
+    <w:lsdException w:name="Subtle Reference" w:uiPriority="31"/>
+    <w:lsdException w:name="Intense Reference" w:uiPriority="32"/>
+    <w:lsdException w:name="Book Title" w:uiPriority="33"/>
+    <w:lsdException w:name="Bibliography" w:semiHidden="1" w:uiPriority="37" w:unhideWhenUsed="1"/>
+    <w:lsdException w:name="TOC Heading" w:semiHidden="1" w:uiPriority="39" w:unhideWhenUsed="1" w:qFormat="1"/>
+    <w:lsdException w:name="Plain Table 1" w:uiPriority="41"/>
+    <w:lsdException w:name="Plain Table 2" w:uiPriority="42"/>
+    <w:lsdException w:name="Plain Table 3" w:uiPriority="43"/>
+    <w:lsdException w:name="Plain Table 4" w:uiPriority="44"/>
+    <w:lsdException w:name="Plain Table 5" w:uiPriority="45"/>
+    <w:lsdException w:name="Grid Table Light" w:uiPriority="40"/>
+    <w:lsdException w:name="Grid Table 1 Light" w:uiPriority="46"/>
+    <w:lsdException w:name="Grid Table 2" w:uiPriority="47"/>
+    <w:lsdException w:name="Grid Table 3" w:uiPriority="48"/>
+    <w:lsdException w:name="Grid Table 4" w:uiPriority="49"/>
+    <w:lsdException w:name="Grid Table 5 Dark" w:uiPriority="50"/>
+    <w:lsdException w:name="Grid Table 6 Colorful" w:uiPriority="51"/>
+    <w:lsdException w:name="Grid Table 7 Colorful" w:uiPriority="52"/>
+    <w:lsdException w:name="Grid Table 1 Light Accent 1" w:uiPriority="46"/>
+    <w:lsdException w:name="Grid Table 2 Accent 1" w:uiPriority="47"/>
+    <w:lsdException w:name="Grid Table 3 Accent 1" w:uiPriority="48"/>
+    <w:lsdException w:name="Grid Table 4 Accent 1" w:uiPriority="49"/>
+    <w:lsdException w:name="Grid Table 5 Dark Accent 1" w:uiPriority="50"/>
+    <w:lsdException w:name="Grid Table 6 Colorful Accent 1" w:uiPriority="51"/>
+    <w:lsdException w:name="Grid Table 7 Colorful Accent 1" w:uiPriority="52"/>
+    <w:lsdException w:name="Grid Table 1 Light Accent 2" w:uiPriority="46"/>
+    <w:lsdException w:name="Grid Table 2 Accent 2" w:uiPriority="47"/>
+    <w:lsdException w:name="Grid Table 3 Accent 2" w:uiPriority="48"/>
+    <w:lsdException w:name="Grid Table 4 Accent 2" w:uiPriority="49"/>
+    <w:lsdException w:name="Grid Table 5 Dark Accent 2" w:uiPriority="50"/>
+    <w:lsdException w:name="Grid Table 6 Colorful Accent 2" w:uiPriority="51"/>
+    <w:lsdException w:name="Grid Table 7 Colorful Accent 2" w:uiPriority="52"/>
+    <w:lsdException w:name="Grid Table 1 Light Accent 3" w:uiPriority="46"/>
+    <w:lsdException w:name="Grid Table 2 Accent 3" w:uiPriority="47"/>
+    <w:lsdException w:name="Grid Table 3 Accent 3" w:uiPriority="48"/>
+    <w:lsdException w:name="Grid Table 4 Accent 3" w:uiPriority="49"/>
+    <w:lsdException w:name="Grid Table 5 Dark Accent 3" w:uiPriority="50"/>
+    <w:lsdException w:name="Grid Table 6 Colorful Accent 3" w:uiPriority="51"/>
+    <w:lsdException w:name="Grid Table 7 Colorful Accent 3" w:uiPriority="52"/>
+    <w:lsdException w:name="Grid Table 1 Light Accent 4" w:uiPriority="46"/>
+    <w:lsdException w:name="Grid Table 2 Accent 4" w:uiPriority="47"/>
+    <w:lsdException w:name="Grid Table 3 Accent 4" w:uiPriority="48"/>
+    <w:lsdException w:name="Grid Table 4 Accent 4" w:uiPriority="49"/>
+    <w:lsdException w:name="Grid Table 5 Dark Accent 4" w:uiPriority="50"/>
+    <w:lsdException w:name="Grid Table 6 Colorful Accent 4" w:uiPriority="51"/>
+    <w:lsdException w:name="Grid Table 7 Colorful Accent 4" w:uiPriority="52"/>
+    <w:lsdException w:name="Grid Table 1 Light Accent 5" w:uiPriority="46"/>
+    <w:lsdException w:name="Grid Table 2 Accent 5" w:uiPriority="47"/>
+    <w:lsdException w:name="Grid Table 3 Accent 5" w:uiPriority="48"/>
+    <w:lsdException w:name="Grid Table 4 Accent 5" w:uiPriority="49"/>
+    <w:lsdException w:name="Grid Table 5 Dark Accent 5" w:uiPriority="50"/>
+    <w:lsdException w:name="Grid Table 6 Colorful Accent 5" w:uiPriority="51"/>
+    <w:lsdException w:name="Grid Table 7 Colorful Accent 5" w:uiPriority="52"/>
+    <w:lsdException w:name="Grid Table 1 Light Accent 6" w:uiPriority="46"/>
+    <w:lsdException w:name="Grid Table 2 Accent 6" w:uiPriority="47"/>
+    <w:lsdException w:name="Grid Table 3 Accent 6" w:uiPriority="48"/>
+    <w:lsdException w:name="Grid Table 4 Accent 6" w:uiPriority="49"/>
+    <w:lsdException w:name="Grid Table 5 Dark Accent 6" w:uiPriority="50"/>
+    <w:lsdException w:name="Grid Table 6 Colorful Accent 6" w:uiPriority="51"/>
+    <w:lsdException w:name="Grid Table 7 Colorful Accent 6" w:uiPriority="52"/>
+    <w:lsdException w:name="List Table 1 Light" w:uiPriority="46"/>
+    <w:lsdException w:name="List Table 2" w:uiPriority="47"/>
+    <w:lsdException w:name="List Table 3" w:uiPriority="48"/>
+    <w:lsdException w:name="List Table 4" w:uiPriority="49"/>
+    <w:lsdException w:name="List Table 5 Dark" w:uiPriority="50"/>
+    <w:lsdException w:name="List Table 6 Colorful" w:uiPriority="51"/>
+    <w:lsdException w:name="List Table 7 Colorful" w:uiPriority="52"/>
+    <w:lsdException w:name="List Table 1 Light Accent 1" w:uiPriority="46"/>
+    <w:lsdException w:name="List Table 2 Accent 1" w:uiPriority="47"/>
+    <w:lsdException w:name="List Table 3 Accent 1" w:uiPriority="48"/>
+    <w:lsdException w:name="List Table 4 Accent 1" w:uiPriority="49"/>
+    <w:lsdException w:name="List Table 5 Dark Accent 1" w:uiPriority="50"/>
+    <w:lsdException w:name="List Table 6 Colorful Accent 1" w:uiPriority="51"/>
+    <w:lsdException w:name="List Table 7 Colorful Accent 1" w:uiPriority="52"/>
+    <w:lsdException w:name="List Table 1 Light Accent 2" w:uiPriority="46"/>
+    <w:lsdException w:name="List Table 2 Accent 2" w:uiPriority="47"/>
+    <w:lsdException w:name="List Table 3 Accent 2" w:uiPriority="48"/>
+    <w:lsdException w:name="List Table 4 Accent 2" w:uiPriority="49"/>
+    <w:lsdException w:name="List Table 5 Dark Accent 2" w:uiPriority="50"/>
+    <w:lsdException w:name="List Table 6 Colorful Accent 2" w:uiPriority="51"/>
+    <w:lsdException w:name="List Table 7 Colorful Accent 2" w:uiPriority="52"/>
+    <w:lsdException w:name="List Table 1 Light Accent 3" w:uiPriority="46"/>
+    <w:lsdException w:name="List Table 2 Accent 3" w:uiPriority="47"/>
+    <w:lsdException w:name="List Table 3 Accent 3" w:uiPriority="48"/>
+    <w:lsdException w:name="List Table 4 Accent 3" w:uiPriority="49"/>
+    <w:lsdException w:name="List Table 5 Dark Accent 3" w:uiPriority="50"/>
+    <w:lsdException w:name="List Table 6 Colorful Accent 3" w:uiPriority="51"/>
+    <w:lsdException w:name="List Table 7 Colorful Accent 3" w:uiPriority="52"/>
+    <w:lsdException w:name="List Table 1 Light Accent 4" w:uiPriority="46"/>
+    <w:lsdException w:name="List Table 2 Accent 4" w:uiPriority="47"/>
+    <w:lsdException w:name="List Table 3 Accent 4" w:uiPriority="48"/>
+    <w:lsdException w:name="List Table 4 Accent 4" w:uiPriority="49"/>
+    <w:lsdException w:name="List Table 5 Dark Accent 4" w:uiPriority="50"/>
+    <w:lsdException w:name="List Table 6 Colorful Accent 4" w:uiPriority="51"/>
+    <w:lsdException w:name="List Table 7 Colorful Accent 4" w:uiPriority="52"/>
+    <w:lsdException w:name="List Table 1 Light Accent 5" w:uiPriority="46"/>
+    <w:lsdException w:name="List Table 2 Accent 5" w:uiPriority="47"/>
+    <w:lsdException w:name="List Table 3 Accent 5" w:uiPriority="48"/>
+    <w:lsdException w:name="List Table 4 Accent 5" w:uiPriority="49"/>
+    <w:lsdException w:name="List Table 5 Dark Accent 5" w:uiPriority="50"/>
+    <w:lsdException w:name="List Table 6 Colorful Accent 5" w:uiPriority="51"/>
+    <w:lsdException w:name="List Table 7 Colorful Accent 5" w:uiPriority="52"/>
+    <w:lsdException w:name="List Table 1 Light Accent 6" w:uiPriority="46"/>
+    <w:lsdException w:name="List Table 2 Accent 6" w:uiPriority="47"/>
+    <w:lsdException w:name="List Table 3 Accent 6" w:uiPriority="48"/>
+    <w:lsdException w:name="List Table 4 Accent 6" w:uiPriority="49"/>
+    <w:lsdException w:name="List Table 5 Dark Accent 6" w:uiPriority="50"/>
+    <w:lsdException w:name="List Table 6 Colorful Accent 6" w:uiPriority="51"/>
+    <w:lsdException w:name="List Table 7 Colorful Accent 6" w:uiPriority="52"/>
   </w:latentStyles>
   <w:style w:type="paragraph" w:default="1" w:styleId="Standard">
     <w:name w:val="Normal"/>
@@ -2579,8 +3777,11 @@
       <w:sz w:val="19"/>
     </w:rPr>
     <w:tblPr>
+      <w:tblInd w:w="0" w:type="dxa"/>
       <w:tblCellMar>
+        <w:top w:w="0" w:type="dxa"/>
         <w:left w:w="0" w:type="dxa"/>
+        <w:bottom w:w="0" w:type="dxa"/>
         <w:right w:w="0" w:type="dxa"/>
       </w:tblCellMar>
     </w:tblPr>
@@ -2683,6 +3884,7 @@
     <w:tblPr>
       <w:tblStyleRowBandSize w:val="1"/>
       <w:tblStyleColBandSize w:val="1"/>
+      <w:tblInd w:w="0" w:type="dxa"/>
       <w:tblBorders>
         <w:top w:val="single" w:sz="8" w:space="0" w:color="404040" w:themeColor="text1" w:themeTint="BF"/>
         <w:left w:val="single" w:sz="8" w:space="0" w:color="404040" w:themeColor="text1" w:themeTint="BF"/>
@@ -2691,6 +3893,12 @@
         <w:insideH w:val="single" w:sz="8" w:space="0" w:color="404040" w:themeColor="text1" w:themeTint="BF"/>
         <w:insideV w:val="single" w:sz="8" w:space="0" w:color="404040" w:themeColor="text1" w:themeTint="BF"/>
       </w:tblBorders>
+      <w:tblCellMar>
+        <w:top w:w="0" w:type="dxa"/>
+        <w:left w:w="108" w:type="dxa"/>
+        <w:bottom w:w="0" w:type="dxa"/>
+        <w:right w:w="108" w:type="dxa"/>
+      </w:tblCellMar>
     </w:tblPr>
     <w:tcPr>
       <w:shd w:val="clear" w:color="auto" w:fill="C0C0C0" w:themeFill="text1" w:themeFillTint="3F"/>
@@ -2738,471 +3946,28 @@
       </w:tcPr>
     </w:tblStylePr>
   </w:style>
-</w:styles>
-</file>
-
-<file path=word/stylesWithEffects.xml><?xml version="1.0" encoding="utf-8"?>
-<w:styles xmlns:wpc="http://schemas.microsoft.com/office/word/2010/wordprocessingCanvas" xmlns:mc="http://schemas.openxmlformats.org/markup-compatibility/2006" xmlns:o="urn:schemas-microsoft-com:office:office" xmlns:r="http://schemas.openxmlformats.org/officeDocument/2006/relationships" xmlns:m="http://schemas.openxmlformats.org/officeDocument/2006/math" xmlns:v="urn:schemas-microsoft-com:vml" xmlns:wp14="http://schemas.microsoft.com/office/word/2010/wordprocessingDrawing" xmlns:wp="http://schemas.openxmlformats.org/drawingml/2006/wordprocessingDrawing" xmlns:w10="urn:schemas-microsoft-com:office:word" xmlns:w="http://schemas.openxmlformats.org/wordprocessingml/2006/main" xmlns:w14="http://schemas.microsoft.com/office/word/2010/wordml" xmlns:wpg="http://schemas.microsoft.com/office/word/2010/wordprocessingGroup" xmlns:wpi="http://schemas.microsoft.com/office/word/2010/wordprocessingInk" xmlns:wne="http://schemas.microsoft.com/office/word/2006/wordml" xmlns:wps="http://schemas.microsoft.com/office/word/2010/wordprocessingShape" mc:Ignorable="w14 wp14">
-  <w:docDefaults>
-    <w:rPrDefault>
-      <w:rPr>
-        <w:rFonts w:asciiTheme="minorHAnsi" w:eastAsiaTheme="minorHAnsi" w:hAnsiTheme="minorHAnsi" w:cstheme="minorBidi"/>
-        <w:lang w:val="de-CH" w:eastAsia="en-US" w:bidi="ar-SA"/>
-      </w:rPr>
-    </w:rPrDefault>
-    <w:pPrDefault>
-      <w:pPr>
-        <w:spacing w:line="240" w:lineRule="atLeast"/>
-      </w:pPr>
-    </w:pPrDefault>
-  </w:docDefaults>
-  <w:latentStyles w:defLockedState="0" w:defUIPriority="99" w:defSemiHidden="1" w:defUnhideWhenUsed="1" w:defQFormat="0" w:count="267">
-    <w:lsdException w:name="Normal" w:semiHidden="0" w:uiPriority="0" w:unhideWhenUsed="0" w:qFormat="1"/>
-    <w:lsdException w:name="heading 1" w:semiHidden="0" w:uiPriority="9" w:unhideWhenUsed="0" w:qFormat="1"/>
-    <w:lsdException w:name="heading 2" w:uiPriority="9"/>
-    <w:lsdException w:name="heading 3" w:uiPriority="9" w:qFormat="1"/>
-    <w:lsdException w:name="heading 4" w:uiPriority="9" w:qFormat="1"/>
-    <w:lsdException w:name="heading 5" w:uiPriority="9" w:qFormat="1"/>
-    <w:lsdException w:name="heading 6" w:uiPriority="9" w:qFormat="1"/>
-    <w:lsdException w:name="heading 7" w:uiPriority="9" w:qFormat="1"/>
-    <w:lsdException w:name="heading 8" w:uiPriority="9" w:qFormat="1"/>
-    <w:lsdException w:name="heading 9" w:uiPriority="9" w:qFormat="1"/>
-    <w:lsdException w:name="toc 1" w:uiPriority="39"/>
-    <w:lsdException w:name="toc 2" w:uiPriority="39"/>
-    <w:lsdException w:name="toc 3" w:uiPriority="39"/>
-    <w:lsdException w:name="toc 4" w:uiPriority="39"/>
-    <w:lsdException w:name="toc 5" w:uiPriority="39"/>
-    <w:lsdException w:name="toc 6" w:uiPriority="39"/>
-    <w:lsdException w:name="toc 7" w:uiPriority="39"/>
-    <w:lsdException w:name="toc 8" w:uiPriority="39"/>
-    <w:lsdException w:name="toc 9" w:uiPriority="39"/>
-    <w:lsdException w:name="caption" w:uiPriority="35" w:qFormat="1"/>
-    <w:lsdException w:name="Title" w:semiHidden="0" w:uiPriority="10" w:unhideWhenUsed="0" w:qFormat="1"/>
-    <w:lsdException w:name="Default Paragraph Font" w:uiPriority="1"/>
-    <w:lsdException w:name="Subtitle" w:semiHidden="0" w:uiPriority="11" w:unhideWhenUsed="0"/>
-    <w:lsdException w:name="Strong" w:semiHidden="0" w:uiPriority="22" w:unhideWhenUsed="0"/>
-    <w:lsdException w:name="Emphasis" w:semiHidden="0" w:uiPriority="20" w:unhideWhenUsed="0"/>
-    <w:lsdException w:name="Table Grid" w:semiHidden="0" w:uiPriority="59" w:unhideWhenUsed="0"/>
-    <w:lsdException w:name="Placeholder Text" w:unhideWhenUsed="0"/>
-    <w:lsdException w:name="No Spacing" w:semiHidden="0" w:uiPriority="1" w:unhideWhenUsed="0"/>
-    <w:lsdException w:name="Light Shading" w:semiHidden="0" w:uiPriority="60" w:unhideWhenUsed="0"/>
-    <w:lsdException w:name="Light List" w:semiHidden="0" w:uiPriority="61" w:unhideWhenUsed="0"/>
-    <w:lsdException w:name="Light Grid" w:semiHidden="0" w:uiPriority="62" w:unhideWhenUsed="0"/>
-    <w:lsdException w:name="Medium Shading 1" w:semiHidden="0" w:uiPriority="63" w:unhideWhenUsed="0"/>
-    <w:lsdException w:name="Medium Shading 2" w:semiHidden="0" w:uiPriority="64" w:unhideWhenUsed="0"/>
-    <w:lsdException w:name="Medium List 1" w:semiHidden="0" w:uiPriority="65" w:unhideWhenUsed="0"/>
-    <w:lsdException w:name="Medium List 2" w:semiHidden="0" w:uiPriority="66" w:unhideWhenUsed="0"/>
-    <w:lsdException w:name="Medium Grid 1" w:semiHidden="0" w:uiPriority="67" w:unhideWhenUsed="0"/>
-    <w:lsdException w:name="Medium Grid 2" w:semiHidden="0" w:uiPriority="68" w:unhideWhenUsed="0"/>
-    <w:lsdException w:name="Medium Grid 3" w:semiHidden="0" w:uiPriority="69" w:unhideWhenUsed="0"/>
-    <w:lsdException w:name="Dark List" w:semiHidden="0" w:uiPriority="70" w:unhideWhenUsed="0"/>
-    <w:lsdException w:name="Colorful Shading" w:semiHidden="0" w:uiPriority="71" w:unhideWhenUsed="0"/>
-    <w:lsdException w:name="Colorful List" w:semiHidden="0" w:uiPriority="72" w:unhideWhenUsed="0"/>
-    <w:lsdException w:name="Colorful Grid" w:semiHidden="0" w:uiPriority="73" w:unhideWhenUsed="0"/>
-    <w:lsdException w:name="Light Shading Accent 1" w:semiHidden="0" w:uiPriority="60" w:unhideWhenUsed="0"/>
-    <w:lsdException w:name="Light List Accent 1" w:semiHidden="0" w:uiPriority="61" w:unhideWhenUsed="0"/>
-    <w:lsdException w:name="Light Grid Accent 1" w:semiHidden="0" w:uiPriority="62" w:unhideWhenUsed="0"/>
-    <w:lsdException w:name="Medium Shading 1 Accent 1" w:semiHidden="0" w:uiPriority="63" w:unhideWhenUsed="0"/>
-    <w:lsdException w:name="Medium Shading 2 Accent 1" w:semiHidden="0" w:uiPriority="64" w:unhideWhenUsed="0"/>
-    <w:lsdException w:name="Medium List 1 Accent 1" w:semiHidden="0" w:uiPriority="65" w:unhideWhenUsed="0"/>
-    <w:lsdException w:name="Revision" w:unhideWhenUsed="0"/>
-    <w:lsdException w:name="List Paragraph" w:semiHidden="0" w:uiPriority="34" w:unhideWhenUsed="0"/>
-    <w:lsdException w:name="Quote" w:semiHidden="0" w:uiPriority="29" w:unhideWhenUsed="0"/>
-    <w:lsdException w:name="Intense Quote" w:semiHidden="0" w:uiPriority="30" w:unhideWhenUsed="0"/>
-    <w:lsdException w:name="Medium List 2 Accent 1" w:semiHidden="0" w:uiPriority="66" w:unhideWhenUsed="0"/>
-    <w:lsdException w:name="Medium Grid 1 Accent 1" w:semiHidden="0" w:uiPriority="67" w:unhideWhenUsed="0"/>
-    <w:lsdException w:name="Medium Grid 2 Accent 1" w:semiHidden="0" w:uiPriority="68" w:unhideWhenUsed="0"/>
-    <w:lsdException w:name="Medium Grid 3 Accent 1" w:semiHidden="0" w:uiPriority="69" w:unhideWhenUsed="0"/>
-    <w:lsdException w:name="Dark List Accent 1" w:semiHidden="0" w:uiPriority="70" w:unhideWhenUsed="0"/>
-    <w:lsdException w:name="Colorful Shading Accent 1" w:semiHidden="0" w:uiPriority="71" w:unhideWhenUsed="0"/>
-    <w:lsdException w:name="Colorful List Accent 1" w:semiHidden="0" w:uiPriority="72" w:unhideWhenUsed="0"/>
-    <w:lsdException w:name="Colorful Grid Accent 1" w:semiHidden="0" w:uiPriority="73" w:unhideWhenUsed="0"/>
-    <w:lsdException w:name="Light Shading Accent 2" w:semiHidden="0" w:uiPriority="60" w:unhideWhenUsed="0"/>
-    <w:lsdException w:name="Light List Accent 2" w:semiHidden="0" w:uiPriority="61" w:unhideWhenUsed="0"/>
-    <w:lsdException w:name="Light Grid Accent 2" w:semiHidden="0" w:uiPriority="62" w:unhideWhenUsed="0"/>
-    <w:lsdException w:name="Medium Shading 1 Accent 2" w:semiHidden="0" w:uiPriority="63" w:unhideWhenUsed="0"/>
-    <w:lsdException w:name="Medium Shading 2 Accent 2" w:semiHidden="0" w:uiPriority="64" w:unhideWhenUsed="0"/>
-    <w:lsdException w:name="Medium List 1 Accent 2" w:semiHidden="0" w:uiPriority="65" w:unhideWhenUsed="0"/>
-    <w:lsdException w:name="Medium List 2 Accent 2" w:semiHidden="0" w:uiPriority="66" w:unhideWhenUsed="0"/>
-    <w:lsdException w:name="Medium Grid 1 Accent 2" w:semiHidden="0" w:uiPriority="67" w:unhideWhenUsed="0"/>
-    <w:lsdException w:name="Medium Grid 2 Accent 2" w:semiHidden="0" w:uiPriority="68" w:unhideWhenUsed="0"/>
-    <w:lsdException w:name="Medium Grid 3 Accent 2" w:semiHidden="0" w:uiPriority="69" w:unhideWhenUsed="0"/>
-    <w:lsdException w:name="Dark List Accent 2" w:semiHidden="0" w:uiPriority="70" w:unhideWhenUsed="0"/>
-    <w:lsdException w:name="Colorful Shading Accent 2" w:semiHidden="0" w:uiPriority="71" w:unhideWhenUsed="0"/>
-    <w:lsdException w:name="Colorful List Accent 2" w:semiHidden="0" w:uiPriority="72" w:unhideWhenUsed="0"/>
-    <w:lsdException w:name="Colorful Grid Accent 2" w:semiHidden="0" w:uiPriority="73" w:unhideWhenUsed="0"/>
-    <w:lsdException w:name="Light Shading Accent 3" w:semiHidden="0" w:uiPriority="60" w:unhideWhenUsed="0"/>
-    <w:lsdException w:name="Light List Accent 3" w:semiHidden="0" w:uiPriority="61" w:unhideWhenUsed="0"/>
-    <w:lsdException w:name="Light Grid Accent 3" w:semiHidden="0" w:uiPriority="62" w:unhideWhenUsed="0"/>
-    <w:lsdException w:name="Medium Shading 1 Accent 3" w:semiHidden="0" w:uiPriority="63" w:unhideWhenUsed="0"/>
-    <w:lsdException w:name="Medium Shading 2 Accent 3" w:semiHidden="0" w:uiPriority="64" w:unhideWhenUsed="0"/>
-    <w:lsdException w:name="Medium List 1 Accent 3" w:semiHidden="0" w:uiPriority="65" w:unhideWhenUsed="0"/>
-    <w:lsdException w:name="Medium List 2 Accent 3" w:semiHidden="0" w:uiPriority="66" w:unhideWhenUsed="0"/>
-    <w:lsdException w:name="Medium Grid 1 Accent 3" w:semiHidden="0" w:uiPriority="67" w:unhideWhenUsed="0"/>
-    <w:lsdException w:name="Medium Grid 2 Accent 3" w:semiHidden="0" w:uiPriority="68" w:unhideWhenUsed="0"/>
-    <w:lsdException w:name="Medium Grid 3 Accent 3" w:semiHidden="0" w:uiPriority="69" w:unhideWhenUsed="0"/>
-    <w:lsdException w:name="Dark List Accent 3" w:semiHidden="0" w:uiPriority="70" w:unhideWhenUsed="0"/>
-    <w:lsdException w:name="Colorful Shading Accent 3" w:semiHidden="0" w:uiPriority="71" w:unhideWhenUsed="0"/>
-    <w:lsdException w:name="Colorful List Accent 3" w:semiHidden="0" w:uiPriority="72" w:unhideWhenUsed="0"/>
-    <w:lsdException w:name="Colorful Grid Accent 3" w:semiHidden="0" w:uiPriority="73" w:unhideWhenUsed="0"/>
-    <w:lsdException w:name="Light Shading Accent 4" w:semiHidden="0" w:uiPriority="60" w:unhideWhenUsed="0"/>
-    <w:lsdException w:name="Light List Accent 4" w:semiHidden="0" w:uiPriority="61" w:unhideWhenUsed="0"/>
-    <w:lsdException w:name="Light Grid Accent 4" w:semiHidden="0" w:uiPriority="62" w:unhideWhenUsed="0"/>
-    <w:lsdException w:name="Medium Shading 1 Accent 4" w:semiHidden="0" w:uiPriority="63" w:unhideWhenUsed="0"/>
-    <w:lsdException w:name="Medium Shading 2 Accent 4" w:semiHidden="0" w:uiPriority="64" w:unhideWhenUsed="0"/>
-    <w:lsdException w:name="Medium List 1 Accent 4" w:semiHidden="0" w:uiPriority="65" w:unhideWhenUsed="0"/>
-    <w:lsdException w:name="Medium List 2 Accent 4" w:semiHidden="0" w:uiPriority="66" w:unhideWhenUsed="0"/>
-    <w:lsdException w:name="Medium Grid 1 Accent 4" w:semiHidden="0" w:uiPriority="67" w:unhideWhenUsed="0"/>
-    <w:lsdException w:name="Medium Grid 2 Accent 4" w:semiHidden="0" w:uiPriority="68" w:unhideWhenUsed="0"/>
-    <w:lsdException w:name="Medium Grid 3 Accent 4" w:semiHidden="0" w:uiPriority="69" w:unhideWhenUsed="0"/>
-    <w:lsdException w:name="Dark List Accent 4" w:semiHidden="0" w:uiPriority="70" w:unhideWhenUsed="0"/>
-    <w:lsdException w:name="Colorful Shading Accent 4" w:semiHidden="0" w:uiPriority="71" w:unhideWhenUsed="0"/>
-    <w:lsdException w:name="Colorful List Accent 4" w:semiHidden="0" w:uiPriority="72" w:unhideWhenUsed="0"/>
-    <w:lsdException w:name="Colorful Grid Accent 4" w:semiHidden="0" w:uiPriority="73" w:unhideWhenUsed="0"/>
-    <w:lsdException w:name="Light Shading Accent 5" w:semiHidden="0" w:uiPriority="60" w:unhideWhenUsed="0"/>
-    <w:lsdException w:name="Light List Accent 5" w:semiHidden="0" w:uiPriority="61" w:unhideWhenUsed="0"/>
-    <w:lsdException w:name="Light Grid Accent 5" w:semiHidden="0" w:uiPriority="62" w:unhideWhenUsed="0"/>
-    <w:lsdException w:name="Medium Shading 1 Accent 5" w:semiHidden="0" w:uiPriority="63" w:unhideWhenUsed="0"/>
-    <w:lsdException w:name="Medium Shading 2 Accent 5" w:semiHidden="0" w:uiPriority="64" w:unhideWhenUsed="0"/>
-    <w:lsdException w:name="Medium List 1 Accent 5" w:semiHidden="0" w:uiPriority="65" w:unhideWhenUsed="0"/>
-    <w:lsdException w:name="Medium List 2 Accent 5" w:semiHidden="0" w:uiPriority="66" w:unhideWhenUsed="0"/>
-    <w:lsdException w:name="Medium Grid 1 Accent 5" w:semiHidden="0" w:uiPriority="67" w:unhideWhenUsed="0"/>
-    <w:lsdException w:name="Medium Grid 2 Accent 5" w:semiHidden="0" w:uiPriority="68" w:unhideWhenUsed="0"/>
-    <w:lsdException w:name="Medium Grid 3 Accent 5" w:semiHidden="0" w:uiPriority="69" w:unhideWhenUsed="0"/>
-    <w:lsdException w:name="Dark List Accent 5" w:semiHidden="0" w:uiPriority="70" w:unhideWhenUsed="0"/>
-    <w:lsdException w:name="Colorful Shading Accent 5" w:semiHidden="0" w:uiPriority="71" w:unhideWhenUsed="0"/>
-    <w:lsdException w:name="Colorful List Accent 5" w:semiHidden="0" w:uiPriority="72" w:unhideWhenUsed="0"/>
-    <w:lsdException w:name="Colorful Grid Accent 5" w:semiHidden="0" w:uiPriority="73" w:unhideWhenUsed="0"/>
-    <w:lsdException w:name="Light Shading Accent 6" w:semiHidden="0" w:uiPriority="60" w:unhideWhenUsed="0"/>
-    <w:lsdException w:name="Light List Accent 6" w:semiHidden="0" w:uiPriority="61" w:unhideWhenUsed="0"/>
-    <w:lsdException w:name="Light Grid Accent 6" w:semiHidden="0" w:uiPriority="62" w:unhideWhenUsed="0"/>
-    <w:lsdException w:name="Medium Shading 1 Accent 6" w:semiHidden="0" w:uiPriority="63" w:unhideWhenUsed="0"/>
-    <w:lsdException w:name="Medium Shading 2 Accent 6" w:semiHidden="0" w:uiPriority="64" w:unhideWhenUsed="0"/>
-    <w:lsdException w:name="Medium List 1 Accent 6" w:semiHidden="0" w:uiPriority="65" w:unhideWhenUsed="0"/>
-    <w:lsdException w:name="Medium List 2 Accent 6" w:semiHidden="0" w:uiPriority="66" w:unhideWhenUsed="0"/>
-    <w:lsdException w:name="Medium Grid 1 Accent 6" w:semiHidden="0" w:uiPriority="67" w:unhideWhenUsed="0"/>
-    <w:lsdException w:name="Medium Grid 2 Accent 6" w:semiHidden="0" w:uiPriority="68" w:unhideWhenUsed="0"/>
-    <w:lsdException w:name="Medium Grid 3 Accent 6" w:semiHidden="0" w:uiPriority="69" w:unhideWhenUsed="0"/>
-    <w:lsdException w:name="Dark List Accent 6" w:semiHidden="0" w:uiPriority="70" w:unhideWhenUsed="0"/>
-    <w:lsdException w:name="Colorful Shading Accent 6" w:semiHidden="0" w:uiPriority="71" w:unhideWhenUsed="0"/>
-    <w:lsdException w:name="Colorful List Accent 6" w:semiHidden="0" w:uiPriority="72" w:unhideWhenUsed="0"/>
-    <w:lsdException w:name="Colorful Grid Accent 6" w:semiHidden="0" w:uiPriority="73" w:unhideWhenUsed="0"/>
-    <w:lsdException w:name="Subtle Emphasis" w:semiHidden="0" w:uiPriority="19" w:unhideWhenUsed="0"/>
-    <w:lsdException w:name="Intense Emphasis" w:semiHidden="0" w:uiPriority="21" w:unhideWhenUsed="0"/>
-    <w:lsdException w:name="Subtle Reference" w:semiHidden="0" w:uiPriority="31" w:unhideWhenUsed="0"/>
-    <w:lsdException w:name="Intense Reference" w:semiHidden="0" w:uiPriority="32" w:unhideWhenUsed="0"/>
-    <w:lsdException w:name="Book Title" w:semiHidden="0" w:uiPriority="33" w:unhideWhenUsed="0"/>
-    <w:lsdException w:name="Bibliography" w:uiPriority="37"/>
-    <w:lsdException w:name="TOC Heading" w:uiPriority="39" w:qFormat="1"/>
-  </w:latentStyles>
-  <w:style w:type="paragraph" w:default="1" w:styleId="Standard">
-    <w:name w:val="Normal"/>
-    <w:qFormat/>
-    <w:rsid w:val="001E0286"/>
-    <w:pPr>
-      <w:tabs>
-        <w:tab w:val="left" w:pos="5387"/>
-      </w:tabs>
-      <w:spacing w:line="244" w:lineRule="atLeast"/>
-    </w:pPr>
+  <w:style w:type="character" w:styleId="Hyperlink">
+    <w:name w:val="Hyperlink"/>
+    <w:basedOn w:val="Absatz-Standardschriftart"/>
+    <w:uiPriority w:val="99"/>
+    <w:unhideWhenUsed/>
+    <w:rsid w:val="00994C80"/>
     <w:rPr>
-      <w:sz w:val="19"/>
+      <w:color w:val="000000" w:themeColor="hyperlink"/>
+      <w:u w:val="single"/>
     </w:rPr>
   </w:style>
-  <w:style w:type="paragraph" w:styleId="berschrift1">
-    <w:name w:val="heading 1"/>
-    <w:basedOn w:val="Standard"/>
-    <w:next w:val="Standard"/>
-    <w:link w:val="berschrift1Zchn"/>
-    <w:uiPriority w:val="9"/>
-    <w:qFormat/>
-    <w:rsid w:val="00E07490"/>
-    <w:pPr>
-      <w:keepNext/>
-      <w:keepLines/>
-      <w:outlineLvl w:val="0"/>
-    </w:pPr>
-    <w:rPr>
-      <w:rFonts w:asciiTheme="majorHAnsi" w:eastAsiaTheme="majorEastAsia" w:hAnsiTheme="majorHAnsi" w:cstheme="majorBidi"/>
-      <w:b/>
-      <w:bCs/>
-      <w:szCs w:val="28"/>
-    </w:rPr>
-  </w:style>
-  <w:style w:type="paragraph" w:styleId="berschrift2">
-    <w:name w:val="heading 2"/>
-    <w:basedOn w:val="Standard"/>
-    <w:next w:val="Standard"/>
-    <w:link w:val="berschrift2Zchn"/>
-    <w:uiPriority w:val="9"/>
-    <w:semiHidden/>
-    <w:unhideWhenUsed/>
-    <w:rsid w:val="00E07490"/>
-    <w:pPr>
-      <w:keepNext/>
-      <w:keepLines/>
-      <w:outlineLvl w:val="1"/>
-    </w:pPr>
-    <w:rPr>
-      <w:rFonts w:asciiTheme="majorHAnsi" w:eastAsiaTheme="majorEastAsia" w:hAnsiTheme="majorHAnsi" w:cstheme="majorBidi"/>
-      <w:b/>
-      <w:bCs/>
-      <w:szCs w:val="26"/>
-    </w:rPr>
-  </w:style>
-  <w:style w:type="character" w:default="1" w:styleId="Absatz-Standardschriftart">
-    <w:name w:val="Default Paragraph Font"/>
-    <w:uiPriority w:val="1"/>
-    <w:semiHidden/>
-    <w:unhideWhenUsed/>
-  </w:style>
-  <w:style w:type="table" w:default="1" w:styleId="NormaleTabelle">
-    <w:name w:val="Normal Table"/>
+  <w:style w:type="character" w:styleId="BesuchterHyperlink">
+    <w:name w:val="FollowedHyperlink"/>
+    <w:basedOn w:val="Absatz-Standardschriftart"/>
     <w:uiPriority w:val="99"/>
     <w:semiHidden/>
     <w:unhideWhenUsed/>
-    <w:tblPr>
-      <w:tblInd w:w="0" w:type="dxa"/>
-      <w:tblCellMar>
-        <w:top w:w="0" w:type="dxa"/>
-        <w:left w:w="108" w:type="dxa"/>
-        <w:bottom w:w="0" w:type="dxa"/>
-        <w:right w:w="108" w:type="dxa"/>
-      </w:tblCellMar>
-    </w:tblPr>
-  </w:style>
-  <w:style w:type="numbering" w:default="1" w:styleId="KeineListe">
-    <w:name w:val="No List"/>
-    <w:uiPriority w:val="99"/>
-    <w:semiHidden/>
-    <w:unhideWhenUsed/>
-  </w:style>
-  <w:style w:type="paragraph" w:styleId="Kopfzeile">
-    <w:name w:val="header"/>
-    <w:basedOn w:val="Standard"/>
-    <w:link w:val="KopfzeileZchn"/>
-    <w:uiPriority w:val="99"/>
-    <w:unhideWhenUsed/>
-    <w:rsid w:val="001F1B9C"/>
-    <w:pPr>
-      <w:tabs>
-        <w:tab w:val="center" w:pos="4536"/>
-        <w:tab w:val="right" w:pos="9072"/>
-      </w:tabs>
-      <w:spacing w:line="192" w:lineRule="exact"/>
-    </w:pPr>
+    <w:rsid w:val="0000550C"/>
     <w:rPr>
-      <w:sz w:val="16"/>
+      <w:color w:val="000000" w:themeColor="followedHyperlink"/>
+      <w:u w:val="single"/>
     </w:rPr>
-  </w:style>
-  <w:style w:type="character" w:customStyle="1" w:styleId="KopfzeileZchn">
-    <w:name w:val="Kopfzeile Zchn"/>
-    <w:basedOn w:val="Absatz-Standardschriftart"/>
-    <w:link w:val="Kopfzeile"/>
-    <w:uiPriority w:val="99"/>
-    <w:rsid w:val="001F1B9C"/>
-    <w:rPr>
-      <w:sz w:val="16"/>
-    </w:rPr>
-  </w:style>
-  <w:style w:type="paragraph" w:styleId="Fuzeile">
-    <w:name w:val="footer"/>
-    <w:basedOn w:val="Standard"/>
-    <w:link w:val="FuzeileZchn"/>
-    <w:uiPriority w:val="99"/>
-    <w:unhideWhenUsed/>
-    <w:rsid w:val="0044570D"/>
-    <w:pPr>
-      <w:tabs>
-        <w:tab w:val="center" w:pos="4536"/>
-        <w:tab w:val="right" w:pos="9072"/>
-      </w:tabs>
-      <w:spacing w:line="240" w:lineRule="auto"/>
-    </w:pPr>
-    <w:rPr>
-      <w:sz w:val="16"/>
-    </w:rPr>
-  </w:style>
-  <w:style w:type="character" w:customStyle="1" w:styleId="FuzeileZchn">
-    <w:name w:val="Fußzeile Zchn"/>
-    <w:basedOn w:val="Absatz-Standardschriftart"/>
-    <w:link w:val="Fuzeile"/>
-    <w:uiPriority w:val="99"/>
-    <w:rsid w:val="0044570D"/>
-    <w:rPr>
-      <w:sz w:val="16"/>
-    </w:rPr>
-  </w:style>
-  <w:style w:type="table" w:styleId="Tabellenraster">
-    <w:name w:val="Table Grid"/>
-    <w:basedOn w:val="NormaleTabelle"/>
-    <w:uiPriority w:val="59"/>
-    <w:rsid w:val="001F1B9C"/>
-    <w:pPr>
-      <w:spacing w:line="244" w:lineRule="atLeast"/>
-    </w:pPr>
-    <w:rPr>
-      <w:sz w:val="19"/>
-    </w:rPr>
-    <w:tblPr>
-      <w:tblCellMar>
-        <w:left w:w="0" w:type="dxa"/>
-        <w:right w:w="0" w:type="dxa"/>
-      </w:tblCellMar>
-    </w:tblPr>
-  </w:style>
-  <w:style w:type="paragraph" w:customStyle="1" w:styleId="Absenderzeile">
-    <w:name w:val="Absenderzeile"/>
-    <w:basedOn w:val="Standard"/>
-    <w:rsid w:val="001F1B9C"/>
-    <w:pPr>
-      <w:spacing w:line="240" w:lineRule="auto"/>
-    </w:pPr>
-    <w:rPr>
-      <w:sz w:val="14"/>
-    </w:rPr>
-  </w:style>
-  <w:style w:type="character" w:customStyle="1" w:styleId="berschrift1Zchn">
-    <w:name w:val="Überschrift 1 Zchn"/>
-    <w:basedOn w:val="Absatz-Standardschriftart"/>
-    <w:link w:val="berschrift1"/>
-    <w:uiPriority w:val="9"/>
-    <w:rsid w:val="00E07490"/>
-    <w:rPr>
-      <w:rFonts w:asciiTheme="majorHAnsi" w:eastAsiaTheme="majorEastAsia" w:hAnsiTheme="majorHAnsi" w:cstheme="majorBidi"/>
-      <w:b/>
-      <w:bCs/>
-      <w:sz w:val="19"/>
-      <w:szCs w:val="28"/>
-    </w:rPr>
-  </w:style>
-  <w:style w:type="character" w:customStyle="1" w:styleId="berschrift2Zchn">
-    <w:name w:val="Überschrift 2 Zchn"/>
-    <w:basedOn w:val="Absatz-Standardschriftart"/>
-    <w:link w:val="berschrift2"/>
-    <w:uiPriority w:val="9"/>
-    <w:semiHidden/>
-    <w:rsid w:val="00E07490"/>
-    <w:rPr>
-      <w:rFonts w:asciiTheme="majorHAnsi" w:eastAsiaTheme="majorEastAsia" w:hAnsiTheme="majorHAnsi" w:cstheme="majorBidi"/>
-      <w:b/>
-      <w:bCs/>
-      <w:sz w:val="19"/>
-      <w:szCs w:val="26"/>
-    </w:rPr>
-  </w:style>
-  <w:style w:type="paragraph" w:styleId="Titel">
-    <w:name w:val="Title"/>
-    <w:basedOn w:val="Standard"/>
-    <w:next w:val="Standard"/>
-    <w:link w:val="TitelZchn"/>
-    <w:uiPriority w:val="10"/>
-    <w:qFormat/>
-    <w:rsid w:val="00B807BC"/>
-    <w:pPr>
-      <w:contextualSpacing/>
-    </w:pPr>
-    <w:rPr>
-      <w:rFonts w:asciiTheme="majorHAnsi" w:eastAsiaTheme="majorEastAsia" w:hAnsiTheme="majorHAnsi" w:cstheme="majorBidi"/>
-      <w:b/>
-      <w:color w:val="000000" w:themeColor="text2" w:themeShade="BF"/>
-      <w:spacing w:val="5"/>
-      <w:kern w:val="28"/>
-      <w:sz w:val="30"/>
-      <w:szCs w:val="52"/>
-    </w:rPr>
-  </w:style>
-  <w:style w:type="character" w:customStyle="1" w:styleId="TitelZchn">
-    <w:name w:val="Titel Zchn"/>
-    <w:basedOn w:val="Absatz-Standardschriftart"/>
-    <w:link w:val="Titel"/>
-    <w:uiPriority w:val="10"/>
-    <w:rsid w:val="00B807BC"/>
-    <w:rPr>
-      <w:rFonts w:asciiTheme="majorHAnsi" w:eastAsiaTheme="majorEastAsia" w:hAnsiTheme="majorHAnsi" w:cstheme="majorBidi"/>
-      <w:b/>
-      <w:color w:val="000000" w:themeColor="text2" w:themeShade="BF"/>
-      <w:spacing w:val="5"/>
-      <w:kern w:val="28"/>
-      <w:sz w:val="30"/>
-      <w:szCs w:val="52"/>
-    </w:rPr>
-  </w:style>
-  <w:style w:type="paragraph" w:styleId="Listenabsatz">
-    <w:name w:val="List Paragraph"/>
-    <w:basedOn w:val="Standard"/>
-    <w:uiPriority w:val="34"/>
-    <w:rsid w:val="00E75B84"/>
-    <w:pPr>
-      <w:ind w:left="720"/>
-      <w:contextualSpacing/>
-    </w:pPr>
-  </w:style>
-  <w:style w:type="table" w:styleId="MittleresRaster1">
-    <w:name w:val="Medium Grid 1"/>
-    <w:basedOn w:val="NormaleTabelle"/>
-    <w:uiPriority w:val="67"/>
-    <w:rsid w:val="00147F5B"/>
-    <w:pPr>
-      <w:spacing w:line="240" w:lineRule="auto"/>
-    </w:pPr>
-    <w:tblPr>
-      <w:tblStyleRowBandSize w:val="1"/>
-      <w:tblStyleColBandSize w:val="1"/>
-      <w:tblBorders>
-        <w:top w:val="single" w:sz="8" w:space="0" w:color="404040" w:themeColor="text1" w:themeTint="BF"/>
-        <w:left w:val="single" w:sz="8" w:space="0" w:color="404040" w:themeColor="text1" w:themeTint="BF"/>
-        <w:bottom w:val="single" w:sz="8" w:space="0" w:color="404040" w:themeColor="text1" w:themeTint="BF"/>
-        <w:right w:val="single" w:sz="8" w:space="0" w:color="404040" w:themeColor="text1" w:themeTint="BF"/>
-        <w:insideH w:val="single" w:sz="8" w:space="0" w:color="404040" w:themeColor="text1" w:themeTint="BF"/>
-        <w:insideV w:val="single" w:sz="8" w:space="0" w:color="404040" w:themeColor="text1" w:themeTint="BF"/>
-      </w:tblBorders>
-    </w:tblPr>
-    <w:tcPr>
-      <w:shd w:val="clear" w:color="auto" w:fill="C0C0C0" w:themeFill="text1" w:themeFillTint="3F"/>
-    </w:tcPr>
-    <w:tblStylePr w:type="firstRow">
-      <w:rPr>
-        <w:b/>
-        <w:bCs/>
-      </w:rPr>
-    </w:tblStylePr>
-    <w:tblStylePr w:type="lastRow">
-      <w:rPr>
-        <w:b/>
-        <w:bCs/>
-      </w:rPr>
-      <w:tblPr/>
-      <w:tcPr>
-        <w:tcBorders>
-          <w:top w:val="single" w:sz="18" w:space="0" w:color="404040" w:themeColor="text1" w:themeTint="BF"/>
-        </w:tcBorders>
-      </w:tcPr>
-    </w:tblStylePr>
-    <w:tblStylePr w:type="firstCol">
-      <w:rPr>
-        <w:b/>
-        <w:bCs/>
-      </w:rPr>
-    </w:tblStylePr>
-    <w:tblStylePr w:type="lastCol">
-      <w:rPr>
-        <w:b/>
-        <w:bCs/>
-      </w:rPr>
-    </w:tblStylePr>
-    <w:tblStylePr w:type="band1Vert">
-      <w:tblPr/>
-      <w:tcPr>
-        <w:shd w:val="clear" w:color="auto" w:fill="808080" w:themeFill="text1" w:themeFillTint="7F"/>
-      </w:tcPr>
-    </w:tblStylePr>
-    <w:tblStylePr w:type="band1Horz">
-      <w:tblPr/>
-      <w:tcPr>
-        <w:shd w:val="clear" w:color="auto" w:fill="808080" w:themeFill="text1" w:themeFillTint="7F"/>
-      </w:tcPr>
-    </w:tblStylePr>
   </w:style>
 </w:styles>
 </file>
@@ -3461,6 +4226,31 @@
 </file>
 
 <file path=customXml/item1.xml><?xml version="1.0" encoding="utf-8"?>
+<p:properties xmlns:p="http://schemas.microsoft.com/office/2006/metadata/properties" xmlns:xsi="http://www.w3.org/2001/XMLSchema-instance" xmlns:pc="http://schemas.microsoft.com/office/infopath/2007/PartnerControls">
+  <documentManagement>
+    <BfhIntranetDepartmentText xmlns="63c724b1-652e-424f-8d99-4ee509067280">
+      <Terms xmlns="http://schemas.microsoft.com/office/infopath/2007/PartnerControls">
+        <TermInfo xmlns="http://schemas.microsoft.com/office/infopath/2007/PartnerControls">
+          <TermName xmlns="http://schemas.microsoft.com/office/infopath/2007/PartnerControls">Vorlage</TermName>
+          <TermId xmlns="http://schemas.microsoft.com/office/infopath/2007/PartnerControls">de1a6d3c-ac6a-4b34-8edd-308eb81066db</TermId>
+        </TermInfo>
+      </Terms>
+    </BfhIntranetDepartmentText>
+    <QMPilot_DokID xmlns="2551ef7e-3b29-44d1-a8ad-ef34c26bfc60">433</QMPilot_DokID>
+  </documentManagement>
+</p:properties>
+</file>
+
+<file path=customXml/item2.xml><?xml version="1.0" encoding="utf-8"?>
+<?mso-contentType ?>
+<FormTemplates xmlns="http://schemas.microsoft.com/sharepoint/v3/contenttype/forms">
+  <Display>DocumentLibraryForm</Display>
+  <Edit>DocumentLibraryForm</Edit>
+  <New>DocumentLibraryForm</New>
+</FormTemplates>
+</file>
+
+<file path=customXml/item3.xml><?xml version="1.0" encoding="utf-8"?>
 <ct:contentTypeSchema xmlns:ct="http://schemas.microsoft.com/office/2006/metadata/contentType" xmlns:ma="http://schemas.microsoft.com/office/2006/metadata/properties/metaAttributes" ct:_="" ma:_="" ma:contentTypeName="QMPilot_ContentType" ma:contentTypeID="0x0101009127C3B567804923A8661E062BBD8EF500AB8983C84EF542A7976DC8547A5CDC52001BD440F45714504284DA526949208683" ma:contentTypeVersion="2" ma:contentTypeDescription="Create a new document." ma:contentTypeScope="" ma:versionID="b52d59501b4287199de5bfd149660a17">
   <xsd:schema xmlns:xsd="http://www.w3.org/2001/XMLSchema" xmlns:xs="http://www.w3.org/2001/XMLSchema" xmlns:p="http://schemas.microsoft.com/office/2006/metadata/properties" xmlns:ns2="63c724b1-652e-424f-8d99-4ee509067280" xmlns:ns3="2551ef7e-3b29-44d1-a8ad-ef34c26bfc60" targetNamespace="http://schemas.microsoft.com/office/2006/metadata/properties" ma:root="true" ma:fieldsID="e00c47100071486c663d95ac466804c1" ns2:_="" ns3:_="">
     <xsd:import namespace="63c724b1-652e-424f-8d99-4ee509067280"/>
@@ -3599,36 +4389,30 @@
 </ct:contentTypeSchema>
 </file>
 
-<file path=customXml/item2.xml><?xml version="1.0" encoding="utf-8"?>
-<?mso-contentType ?>
-<FormTemplates xmlns="http://schemas.microsoft.com/sharepoint/v3/contenttype/forms">
-  <Display>DocumentLibraryForm</Display>
-  <Edit>DocumentLibraryForm</Edit>
-  <New>DocumentLibraryForm</New>
-</FormTemplates>
-</file>
-
-<file path=customXml/item3.xml><?xml version="1.0" encoding="utf-8"?>
-<p:properties xmlns:p="http://schemas.microsoft.com/office/2006/metadata/properties" xmlns:xsi="http://www.w3.org/2001/XMLSchema-instance" xmlns:pc="http://schemas.microsoft.com/office/infopath/2007/PartnerControls">
-  <documentManagement>
-    <BfhIntranetDepartmentText xmlns="63c724b1-652e-424f-8d99-4ee509067280">
-      <Terms xmlns="http://schemas.microsoft.com/office/infopath/2007/PartnerControls">
-        <TermInfo xmlns="http://schemas.microsoft.com/office/infopath/2007/PartnerControls">
-          <TermName xmlns="http://schemas.microsoft.com/office/infopath/2007/PartnerControls">Vorlage</TermName>
-          <TermId xmlns="http://schemas.microsoft.com/office/infopath/2007/PartnerControls">de1a6d3c-ac6a-4b34-8edd-308eb81066db</TermId>
-        </TermInfo>
-      </Terms>
-    </BfhIntranetDepartmentText>
-    <QMPilot_DokID xmlns="2551ef7e-3b29-44d1-a8ad-ef34c26bfc60">433</QMPilot_DokID>
-  </documentManagement>
-</p:properties>
-</file>
-
 <file path=customXml/item4.xml><?xml version="1.0" encoding="utf-8"?>
 <b:Sources xmlns:b="http://schemas.openxmlformats.org/officeDocument/2006/bibliography" xmlns="http://schemas.openxmlformats.org/officeDocument/2006/bibliography" SelectedStyle="\APA.XSL" StyleName="APA"/>
 </file>
 
 <file path=customXml/itemProps1.xml><?xml version="1.0" encoding="utf-8"?>
+<ds:datastoreItem xmlns:ds="http://schemas.openxmlformats.org/officeDocument/2006/customXml" ds:itemID="{B35B8D7D-B1FB-4EE4-A746-9E5CD06190C0}">
+  <ds:schemaRefs>
+    <ds:schemaRef ds:uri="http://schemas.microsoft.com/office/2006/metadata/properties"/>
+    <ds:schemaRef ds:uri="http://schemas.microsoft.com/office/infopath/2007/PartnerControls"/>
+    <ds:schemaRef ds:uri="63c724b1-652e-424f-8d99-4ee509067280"/>
+    <ds:schemaRef ds:uri="2551ef7e-3b29-44d1-a8ad-ef34c26bfc60"/>
+  </ds:schemaRefs>
+</ds:datastoreItem>
+</file>
+
+<file path=customXml/itemProps2.xml><?xml version="1.0" encoding="utf-8"?>
+<ds:datastoreItem xmlns:ds="http://schemas.openxmlformats.org/officeDocument/2006/customXml" ds:itemID="{FAF7C291-096F-4D86-B549-AA09B29E0462}">
+  <ds:schemaRefs>
+    <ds:schemaRef ds:uri="http://schemas.microsoft.com/sharepoint/v3/contenttype/forms"/>
+  </ds:schemaRefs>
+</ds:datastoreItem>
+</file>
+
+<file path=customXml/itemProps3.xml><?xml version="1.0" encoding="utf-8"?>
 <ds:datastoreItem xmlns:ds="http://schemas.openxmlformats.org/officeDocument/2006/customXml" ds:itemID="{DF78784E-A923-4078-A57A-D2BF8FDCAE92}">
   <ds:schemaRefs>
     <ds:schemaRef ds:uri="http://schemas.microsoft.com/office/2006/metadata/contentType"/>
@@ -3647,27 +4431,8 @@
 </ds:datastoreItem>
 </file>
 
-<file path=customXml/itemProps2.xml><?xml version="1.0" encoding="utf-8"?>
-<ds:datastoreItem xmlns:ds="http://schemas.openxmlformats.org/officeDocument/2006/customXml" ds:itemID="{FAF7C291-096F-4D86-B549-AA09B29E0462}">
-  <ds:schemaRefs>
-    <ds:schemaRef ds:uri="http://schemas.microsoft.com/sharepoint/v3/contenttype/forms"/>
-  </ds:schemaRefs>
-</ds:datastoreItem>
-</file>
-
-<file path=customXml/itemProps3.xml><?xml version="1.0" encoding="utf-8"?>
-<ds:datastoreItem xmlns:ds="http://schemas.openxmlformats.org/officeDocument/2006/customXml" ds:itemID="{B35B8D7D-B1FB-4EE4-A746-9E5CD06190C0}">
-  <ds:schemaRefs>
-    <ds:schemaRef ds:uri="http://schemas.microsoft.com/office/2006/metadata/properties"/>
-    <ds:schemaRef ds:uri="http://schemas.microsoft.com/office/infopath/2007/PartnerControls"/>
-    <ds:schemaRef ds:uri="63c724b1-652e-424f-8d99-4ee509067280"/>
-    <ds:schemaRef ds:uri="2551ef7e-3b29-44d1-a8ad-ef34c26bfc60"/>
-  </ds:schemaRefs>
-</ds:datastoreItem>
-</file>
-
 <file path=customXml/itemProps4.xml><?xml version="1.0" encoding="utf-8"?>
-<ds:datastoreItem xmlns:ds="http://schemas.openxmlformats.org/officeDocument/2006/customXml" ds:itemID="{DBFB74DB-0101-49CC-B910-9E187992C13B}">
+<ds:datastoreItem xmlns:ds="http://schemas.openxmlformats.org/officeDocument/2006/customXml" ds:itemID="{E248EA47-01AC-487A-8184-2A0EFE237444}">
   <ds:schemaRefs>
     <ds:schemaRef ds:uri="http://schemas.openxmlformats.org/officeDocument/2006/bibliography"/>
   </ds:schemaRefs>

</xml_diff>